<commit_message>
Versión editada de todos los documentos
Versión editada de formatos de recursos, mapas conceptuales y guía
didáctica. Cambios menores al guión.
</commit_message>
<xml_diff>
--- a/fuentes/contenidos/grado08/guion04/CN_08_04_CO_REC10.docx
+++ b/fuentes/contenidos/grado08/guion04/CN_08_04_CO_REC10.docx
@@ -84,7 +84,7 @@
           <w:szCs w:val="18"/>
           <w:lang w:val="es-ES_tradnl"/>
         </w:rPr>
-        <w:t>La reproducción  y la continuidad de la vida</w:t>
+        <w:t xml:space="preserve">CN_08_04_CO </w:t>
       </w:r>
     </w:p>
     <w:p>
@@ -122,6 +122,106 @@
     <w:p>
       <w:pPr>
         <w:rPr>
+          <w:rFonts w:ascii="Arial" w:hAnsi="Arial"/>
+          <w:sz w:val="18"/>
+          <w:szCs w:val="18"/>
+          <w:lang w:val="es-ES_tradnl"/>
+        </w:rPr>
+      </w:pPr>
+      <w:r>
+        <w:rPr>
+          <w:rFonts w:ascii="Arial" w:hAnsi="Arial"/>
+          <w:b/>
+          <w:color w:val="FF0000"/>
+          <w:sz w:val="18"/>
+          <w:szCs w:val="18"/>
+          <w:lang w:val="es-ES_tradnl"/>
+        </w:rPr>
+        <w:t>*</w:t>
+      </w:r>
+      <w:r>
+        <w:rPr>
+          <w:rFonts w:ascii="Arial" w:hAnsi="Arial"/>
+          <w:sz w:val="18"/>
+          <w:szCs w:val="18"/>
+          <w:lang w:val="es-ES_tradnl"/>
+        </w:rPr>
+        <w:t xml:space="preserve"> </w:t>
+      </w:r>
+      <w:r>
+        <w:rPr>
+          <w:rFonts w:ascii="Arial" w:hAnsi="Arial"/>
+          <w:sz w:val="18"/>
+          <w:szCs w:val="18"/>
+          <w:highlight w:val="green"/>
+          <w:lang w:val="es-ES_tradnl"/>
+        </w:rPr>
+        <w:t>Título del recurso</w:t>
+      </w:r>
+      <w:r>
+        <w:rPr>
+          <w:rFonts w:ascii="Arial" w:hAnsi="Arial"/>
+          <w:sz w:val="18"/>
+          <w:szCs w:val="18"/>
+          <w:highlight w:val="green"/>
+          <w:lang w:val="es-ES_tradnl"/>
+        </w:rPr>
+        <w:t xml:space="preserve"> </w:t>
+      </w:r>
+      <w:r>
+        <w:rPr>
+          <w:rFonts w:ascii="Arial" w:hAnsi="Arial"/>
+          <w:sz w:val="18"/>
+          <w:szCs w:val="18"/>
+          <w:highlight w:val="green"/>
+          <w:lang w:val="es-ES_tradnl"/>
+        </w:rPr>
+        <w:t>(</w:t>
+      </w:r>
+      <w:r>
+        <w:rPr>
+          <w:rFonts w:ascii="Arial" w:hAnsi="Arial"/>
+          <w:b/>
+          <w:sz w:val="18"/>
+          <w:szCs w:val="18"/>
+          <w:highlight w:val="green"/>
+          <w:lang w:val="es-ES_tradnl"/>
+        </w:rPr>
+        <w:t>65</w:t>
+      </w:r>
+      <w:r>
+        <w:rPr>
+          <w:rFonts w:ascii="Arial" w:hAnsi="Arial"/>
+          <w:sz w:val="18"/>
+          <w:szCs w:val="18"/>
+          <w:highlight w:val="green"/>
+          <w:lang w:val="es-ES_tradnl"/>
+        </w:rPr>
+        <w:t xml:space="preserve"> caracteres máx.)</w:t>
+      </w:r>
+    </w:p>
+    <w:p>
+      <w:pPr>
+        <w:rPr>
+          <w:rFonts w:ascii="Arial" w:hAnsi="Arial" w:cs="Arial"/>
+          <w:sz w:val="18"/>
+          <w:szCs w:val="18"/>
+          <w:lang w:val="es-ES_tradnl"/>
+        </w:rPr>
+      </w:pPr>
+      <w:r>
+        <w:rPr>
+          <w:rFonts w:ascii="Arial" w:hAnsi="Arial" w:cs="Arial"/>
+          <w:sz w:val="18"/>
+          <w:szCs w:val="18"/>
+          <w:lang w:val="es-ES_tradnl"/>
+        </w:rPr>
+        <w:t>La reproducción en la naturaleza</w:t>
+      </w:r>
+    </w:p>
+    <w:p>
+      <w:pPr>
+        <w:rPr>
           <w:rFonts w:ascii="Arial" w:hAnsi="Arial" w:cs="Arial"/>
           <w:sz w:val="18"/>
           <w:szCs w:val="18"/>
@@ -166,48 +266,7 @@
           <w:highlight w:val="green"/>
           <w:lang w:val="es-ES_tradnl"/>
         </w:rPr>
-        <w:t>Título del recurso</w:t>
-      </w:r>
-      <w:r>
-        <w:rPr>
-          <w:rFonts w:ascii="Arial" w:hAnsi="Arial"/>
-          <w:sz w:val="18"/>
-          <w:szCs w:val="18"/>
-          <w:highlight w:val="green"/>
-          <w:lang w:val="es-ES_tradnl"/>
-        </w:rPr>
-        <w:t xml:space="preserve"> </w:t>
-      </w:r>
-      <w:r>
-        <w:rPr>
-          <w:rFonts w:ascii="Arial" w:hAnsi="Arial"/>
-          <w:sz w:val="18"/>
-          <w:szCs w:val="18"/>
-          <w:highlight w:val="green"/>
-          <w:lang w:val="es-ES_tradnl"/>
-        </w:rPr>
-        <w:t>(</w:t>
-      </w:r>
-      <w:r>
-        <w:rPr>
-          <w:rFonts w:ascii="Arial" w:hAnsi="Arial"/>
-          <w:b/>
-          <w:sz w:val="18"/>
-          <w:szCs w:val="18"/>
-          <w:highlight w:val="green"/>
-          <w:lang w:val="es-ES_tradnl"/>
-        </w:rPr>
-        <w:t>65</w:t>
-      </w:r>
-      <w:r>
-        <w:rPr>
-          <w:rFonts w:ascii="Arial" w:hAnsi="Arial"/>
-          <w:sz w:val="18"/>
-          <w:szCs w:val="18"/>
-          <w:highlight w:val="green"/>
-          <w:lang w:val="es-ES_tradnl"/>
-        </w:rPr>
-        <w:t xml:space="preserve"> caracteres máx.)</w:t>
+        <w:t>Descripción del recurso</w:t>
       </w:r>
     </w:p>
     <w:p>
@@ -226,68 +285,26 @@
           <w:szCs w:val="18"/>
           <w:lang w:val="es-ES_tradnl"/>
         </w:rPr>
-        <w:t>La función de reproducción</w:t>
-      </w:r>
-    </w:p>
-    <w:p>
-      <w:pPr>
+        <w:t>Secuencia de imágenes que</w:t>
+      </w:r>
+      <w:r>
         <w:rPr>
           <w:rFonts w:ascii="Arial" w:hAnsi="Arial" w:cs="Arial"/>
           <w:sz w:val="18"/>
           <w:szCs w:val="18"/>
           <w:lang w:val="es-ES_tradnl"/>
         </w:rPr>
-      </w:pPr>
-    </w:p>
-    <w:p>
-      <w:pPr>
-        <w:rPr>
-          <w:rFonts w:ascii="Arial" w:hAnsi="Arial"/>
-          <w:sz w:val="18"/>
-          <w:szCs w:val="18"/>
-          <w:lang w:val="es-ES_tradnl"/>
-        </w:rPr>
-      </w:pPr>
-      <w:r>
-        <w:rPr>
-          <w:rFonts w:ascii="Arial" w:hAnsi="Arial"/>
-          <w:b/>
-          <w:color w:val="FF0000"/>
-          <w:sz w:val="18"/>
-          <w:szCs w:val="18"/>
-          <w:lang w:val="es-ES_tradnl"/>
-        </w:rPr>
-        <w:t>*</w:t>
-      </w:r>
-      <w:r>
-        <w:rPr>
-          <w:rFonts w:ascii="Arial" w:hAnsi="Arial"/>
-          <w:sz w:val="18"/>
-          <w:szCs w:val="18"/>
-          <w:lang w:val="es-ES_tradnl"/>
-        </w:rPr>
         <w:t xml:space="preserve"> </w:t>
       </w:r>
       <w:r>
         <w:rPr>
-          <w:rFonts w:ascii="Arial" w:hAnsi="Arial"/>
-          <w:sz w:val="18"/>
-          <w:szCs w:val="18"/>
-          <w:highlight w:val="green"/>
-          <w:lang w:val="es-ES_tradnl"/>
-        </w:rPr>
-        <w:t>Descripción del recurso</w:t>
-      </w:r>
-    </w:p>
-    <w:p>
-      <w:pPr>
-        <w:rPr>
           <w:rFonts w:ascii="Arial" w:hAnsi="Arial" w:cs="Arial"/>
           <w:sz w:val="18"/>
           <w:szCs w:val="18"/>
           <w:lang w:val="es-ES_tradnl"/>
         </w:rPr>
-      </w:pPr>
+        <w:t xml:space="preserve"> </w:t>
+      </w:r>
       <w:r>
         <w:rPr>
           <w:rFonts w:ascii="Arial" w:hAnsi="Arial" w:cs="Arial"/>
@@ -295,7 +312,16 @@
           <w:szCs w:val="18"/>
           <w:lang w:val="es-ES_tradnl"/>
         </w:rPr>
-        <w:t>Secuencia de imágenes que representan la función de reproducción en diferentes grupos de seres vivos.</w:t>
+        <w:t xml:space="preserve">sirve para ilustrar la </w:t>
+      </w:r>
+      <w:r>
+        <w:rPr>
+          <w:rFonts w:ascii="Arial" w:hAnsi="Arial" w:cs="Arial"/>
+          <w:sz w:val="18"/>
+          <w:szCs w:val="18"/>
+          <w:lang w:val="es-ES_tradnl"/>
+        </w:rPr>
+        <w:t>reproducción en diferentes grupos de seres vivos.</w:t>
       </w:r>
     </w:p>
     <w:p>
@@ -1979,8 +2005,8 @@
         <w:tblLook w:val="04A0" w:firstRow="1" w:lastRow="0" w:firstColumn="1" w:lastColumn="0" w:noHBand="0" w:noVBand="1"/>
       </w:tblPr>
       <w:tblGrid>
-        <w:gridCol w:w="3035"/>
-        <w:gridCol w:w="6687"/>
+        <w:gridCol w:w="81"/>
+        <w:gridCol w:w="9641"/>
       </w:tblGrid>
       <w:tr>
         <w:trPr>
@@ -1994,138 +2020,10 @@
           </w:tcPr>
           <w:p>
             <w:pPr>
-              <w:pStyle w:val="Ttulo1"/>
-              <w:rPr>
-                <w:rFonts w:ascii="Arial" w:hAnsi="Arial" w:cs="Arial"/>
-                <w:sz w:val="32"/>
-                <w:szCs w:val="32"/>
+              <w:rPr>
                 <w:lang w:val="es-CO"/>
               </w:rPr>
             </w:pPr>
-            <w:r>
-              <w:rPr>
-                <w:rFonts w:ascii="Arial" w:hAnsi="Arial" w:cs="Arial"/>
-                <w:sz w:val="32"/>
-                <w:szCs w:val="32"/>
-                <w:lang w:val="es-CO"/>
-              </w:rPr>
-              <w:t>La función de reproducción</w:t>
-            </w:r>
-          </w:p>
-          <w:p>
-            <w:pPr>
-              <w:pStyle w:val="NormalWeb"/>
-              <w:rPr>
-                <w:rFonts w:ascii="Arial" w:hAnsi="Arial" w:cs="Arial"/>
-                <w:sz w:val="18"/>
-                <w:szCs w:val="18"/>
-                <w:lang w:val="es-CO"/>
-              </w:rPr>
-            </w:pPr>
-            <w:r>
-              <w:rPr>
-                <w:rFonts w:ascii="Arial" w:hAnsi="Arial" w:cs="Arial"/>
-                <w:sz w:val="18"/>
-                <w:szCs w:val="18"/>
-                <w:lang w:val="es-CO"/>
-              </w:rPr>
-              <w:t>Interactivo que representa la función de reproducción en diferentes grupos de seres vivos.</w:t>
-            </w:r>
-          </w:p>
-          <w:p>
-            <w:pPr>
-              <w:ind w:left="720"/>
-              <w:rPr>
-                <w:rFonts w:ascii="Arial" w:hAnsi="Arial" w:cs="Arial"/>
-                <w:sz w:val="18"/>
-                <w:szCs w:val="18"/>
-                <w:lang w:val="es-CO"/>
-              </w:rPr>
-            </w:pPr>
-            <w:r>
-              <w:rPr>
-                <w:rFonts w:ascii="Arial" w:hAnsi="Arial" w:cs="Arial"/>
-                <w:sz w:val="18"/>
-                <w:szCs w:val="18"/>
-                <w:lang w:val="es-CO"/>
-              </w:rPr>
-              <w:t xml:space="preserve">15 </w:t>
-            </w:r>
-            <w:r>
-              <w:rPr>
-                <w:rFonts w:ascii="Arial" w:hAnsi="Arial" w:cs="Arial"/>
-                <w:sz w:val="16"/>
-                <w:szCs w:val="16"/>
-                <w:lang w:val="es-CO"/>
-              </w:rPr>
-              <w:t>minutos</w:t>
-            </w:r>
-            <w:r>
-              <w:rPr>
-                <w:rFonts w:ascii="Arial" w:hAnsi="Arial" w:cs="Arial"/>
-                <w:sz w:val="18"/>
-                <w:szCs w:val="18"/>
-                <w:lang w:val="es-CO"/>
-              </w:rPr>
-              <w:t xml:space="preserve"> </w:t>
-            </w:r>
-          </w:p>
-          <w:p>
-            <w:pPr>
-              <w:ind w:left="720"/>
-              <w:rPr>
-                <w:rFonts w:ascii="Arial" w:hAnsi="Arial" w:cs="Arial"/>
-                <w:sz w:val="18"/>
-                <w:szCs w:val="18"/>
-                <w:lang w:val="es-CO"/>
-              </w:rPr>
-            </w:pPr>
-            <w:r>
-              <w:rPr>
-                <w:rFonts w:ascii="Arial" w:hAnsi="Arial" w:cs="Arial"/>
-                <w:sz w:val="18"/>
-                <w:szCs w:val="18"/>
-                <w:lang w:val="es-CO"/>
-              </w:rPr>
-              <w:t xml:space="preserve">Interactivo </w:t>
-            </w:r>
-          </w:p>
-          <w:p>
-            <w:pPr>
-              <w:ind w:left="720"/>
-              <w:rPr>
-                <w:rFonts w:ascii="Arial" w:hAnsi="Arial" w:cs="Arial"/>
-                <w:sz w:val="18"/>
-                <w:szCs w:val="18"/>
-                <w:lang w:val="es-CO"/>
-              </w:rPr>
-            </w:pPr>
-            <w:r>
-              <w:rPr>
-                <w:rFonts w:ascii="Arial" w:hAnsi="Arial" w:cs="Arial"/>
-                <w:sz w:val="18"/>
-                <w:szCs w:val="18"/>
-                <w:lang w:val="es-CO"/>
-              </w:rPr>
-              <w:t xml:space="preserve">Exposición </w:t>
-            </w:r>
-          </w:p>
-          <w:p>
-            <w:pPr>
-              <w:ind w:left="720"/>
-              <w:rPr>
-                <w:lang w:val="es-CO"/>
-              </w:rPr>
-            </w:pPr>
-            <w:r>
-              <w:rPr>
-                <w:rFonts w:ascii="Arial" w:hAnsi="Arial" w:cs="Arial"/>
-                <w:sz w:val="18"/>
-                <w:szCs w:val="18"/>
-                <w:lang w:val="es-CO"/>
-              </w:rPr>
-              <w:t>Competencia en el conocimiento y la interacción con el mundo físico</w:t>
-            </w:r>
             <w:r>
               <w:rPr>
                 <w:lang w:val="es-CO"/>
@@ -2185,25 +2083,52 @@
                 <w:szCs w:val="18"/>
                 <w:lang w:val="es-ES_tradnl"/>
               </w:rPr>
-              <w:t xml:space="preserve">Este interactivo permite </w:t>
-            </w:r>
-            <w:r>
-              <w:rPr>
-                <w:rFonts w:ascii="Arial" w:hAnsi="Arial" w:cs="Arial"/>
-                <w:sz w:val="18"/>
-                <w:szCs w:val="18"/>
-                <w:lang w:val="es-ES_tradnl"/>
-              </w:rPr>
-              <w:t>reconocer</w:t>
-            </w:r>
-            <w:r>
-              <w:rPr>
-                <w:rFonts w:ascii="Arial" w:hAnsi="Arial" w:cs="Arial"/>
-                <w:sz w:val="18"/>
-                <w:szCs w:val="18"/>
-                <w:lang w:val="es-ES_tradnl"/>
-              </w:rPr>
-              <w:t xml:space="preserve"> la función de reproducción en diferentes grupos de seres vivos.</w:t>
+              <w:t>Con este interactivo se quiere</w:t>
+            </w:r>
+            <w:r>
+              <w:rPr>
+                <w:rFonts w:ascii="Arial" w:hAnsi="Arial" w:cs="Arial"/>
+                <w:sz w:val="18"/>
+                <w:szCs w:val="18"/>
+                <w:lang w:val="es-ES_tradnl"/>
+              </w:rPr>
+              <w:t xml:space="preserve"> </w:t>
+            </w:r>
+            <w:r>
+              <w:rPr>
+                <w:rFonts w:ascii="Arial" w:hAnsi="Arial" w:cs="Arial"/>
+                <w:sz w:val="18"/>
+                <w:szCs w:val="18"/>
+                <w:lang w:val="es-ES_tradnl"/>
+              </w:rPr>
+              <w:t>ilustrar la</w:t>
+            </w:r>
+            <w:r>
+              <w:rPr>
+                <w:rFonts w:ascii="Arial" w:hAnsi="Arial" w:cs="Arial"/>
+                <w:sz w:val="18"/>
+                <w:szCs w:val="18"/>
+                <w:lang w:val="es-ES_tradnl"/>
+              </w:rPr>
+              <w:t xml:space="preserve"> reproducción en d</w:t>
+            </w:r>
+            <w:r>
+              <w:rPr>
+                <w:rFonts w:ascii="Arial" w:hAnsi="Arial" w:cs="Arial"/>
+                <w:sz w:val="18"/>
+                <w:szCs w:val="18"/>
+                <w:lang w:val="es-ES_tradnl"/>
+              </w:rPr>
+              <w:t>iferentes grupos de seres vivos, de manera que sea un</w:t>
+            </w:r>
+            <w:r>
+              <w:rPr>
+                <w:rFonts w:ascii="Arial" w:hAnsi="Arial" w:cs="Arial"/>
+                <w:sz w:val="18"/>
+                <w:szCs w:val="18"/>
+                <w:lang w:val="es-ES_tradnl"/>
+              </w:rPr>
+              <w:t xml:space="preserve"> apoyo visual para hacer la introducción al estudio de la reproducción. </w:t>
             </w:r>
           </w:p>
           <w:p>
@@ -2282,43 +2207,7 @@
                 <w:szCs w:val="18"/>
                 <w:lang w:val="es-ES_tradnl"/>
               </w:rPr>
-              <w:t xml:space="preserve">Como una forma de verificar los conocimientos previos de los estudiantes acerca de este tema, </w:t>
-            </w:r>
-            <w:r>
-              <w:rPr>
-                <w:rFonts w:ascii="Arial" w:hAnsi="Arial" w:cs="Arial"/>
-                <w:sz w:val="18"/>
-                <w:szCs w:val="18"/>
-                <w:lang w:val="es-ES_tradnl"/>
-              </w:rPr>
-              <w:t>discut</w:t>
-            </w:r>
-            <w:r>
-              <w:rPr>
-                <w:rFonts w:ascii="Arial" w:hAnsi="Arial" w:cs="Arial"/>
-                <w:sz w:val="18"/>
-                <w:szCs w:val="18"/>
-                <w:lang w:val="es-ES_tradnl"/>
-              </w:rPr>
-              <w:t>a</w:t>
-            </w:r>
-            <w:r>
-              <w:rPr>
-                <w:rFonts w:ascii="Arial" w:hAnsi="Arial" w:cs="Arial"/>
-                <w:sz w:val="18"/>
-                <w:szCs w:val="18"/>
-                <w:lang w:val="es-ES_tradnl"/>
-              </w:rPr>
-              <w:t xml:space="preserve"> con ellos las respuestas que den a las siguientes </w:t>
-            </w:r>
-            <w:r>
-              <w:rPr>
-                <w:rFonts w:ascii="Arial" w:hAnsi="Arial" w:cs="Arial"/>
-                <w:sz w:val="18"/>
-                <w:szCs w:val="18"/>
-                <w:lang w:val="es-ES_tradnl"/>
-              </w:rPr>
-              <w:t>preguntas:</w:t>
+              <w:t>Como una forma de verificar los conocimientos previos de los estudiantes acerca de este tema, discuta con ellos las respuestas que den a las siguientes preguntas:</w:t>
             </w:r>
           </w:p>
           <w:p>
@@ -2375,26 +2264,26 @@
                 <w:szCs w:val="18"/>
                 <w:lang w:val="es-ES_tradnl"/>
               </w:rPr>
-              <w:t>¿Cuál es el producto de la reproducción?</w:t>
-            </w:r>
-          </w:p>
-          <w:p>
-            <w:pPr>
-              <w:rPr>
-                <w:rFonts w:ascii="Arial" w:hAnsi="Arial" w:cs="Arial"/>
-                <w:sz w:val="18"/>
-                <w:szCs w:val="18"/>
-                <w:lang w:val="es-ES_tradnl"/>
-              </w:rPr>
-            </w:pPr>
-            <w:r>
-              <w:rPr>
-                <w:rFonts w:ascii="Arial" w:hAnsi="Arial" w:cs="Arial"/>
-                <w:sz w:val="18"/>
-                <w:szCs w:val="18"/>
-                <w:lang w:val="es-ES_tradnl"/>
-              </w:rPr>
-              <w:t>¿Qué tiene en común la función de  reproducción de los seres vivos?</w:t>
+              <w:t>¿Cuál es el resultado de la reproducción?</w:t>
+            </w:r>
+          </w:p>
+          <w:p>
+            <w:pPr>
+              <w:rPr>
+                <w:rFonts w:ascii="Arial" w:hAnsi="Arial" w:cs="Arial"/>
+                <w:sz w:val="18"/>
+                <w:szCs w:val="18"/>
+                <w:lang w:val="es-ES_tradnl"/>
+              </w:rPr>
+            </w:pPr>
+            <w:r>
+              <w:rPr>
+                <w:rFonts w:ascii="Arial" w:hAnsi="Arial" w:cs="Arial"/>
+                <w:sz w:val="18"/>
+                <w:szCs w:val="18"/>
+                <w:lang w:val="es-ES_tradnl"/>
+              </w:rPr>
+              <w:t>¿Qué tiene en común la  reproducción de los diferentes seres vivos?</w:t>
             </w:r>
           </w:p>
           <w:p>
@@ -2444,61 +2333,7 @@
                 <w:szCs w:val="18"/>
                 <w:lang w:val="es-ES_tradnl"/>
               </w:rPr>
-              <w:t>A medida que avanza en la presentación, coment</w:t>
-            </w:r>
-            <w:r>
-              <w:rPr>
-                <w:rFonts w:ascii="Arial" w:hAnsi="Arial" w:cs="Arial"/>
-                <w:sz w:val="18"/>
-                <w:szCs w:val="18"/>
-                <w:lang w:val="es-ES_tradnl"/>
-              </w:rPr>
-              <w:t>e</w:t>
-            </w:r>
-            <w:r>
-              <w:rPr>
-                <w:rFonts w:ascii="Arial" w:hAnsi="Arial" w:cs="Arial"/>
-                <w:sz w:val="18"/>
-                <w:szCs w:val="18"/>
-                <w:lang w:val="es-ES_tradnl"/>
-              </w:rPr>
-              <w:t xml:space="preserve"> con los asistentes a la clase, características generales de los organismos que aparecen en cada diapositiva, en aras de que los reconozcan, posteriormente </w:t>
-            </w:r>
-            <w:r>
-              <w:rPr>
-                <w:rFonts w:ascii="Arial" w:hAnsi="Arial" w:cs="Arial"/>
-                <w:sz w:val="18"/>
-                <w:szCs w:val="18"/>
-                <w:lang w:val="es-ES_tradnl"/>
-              </w:rPr>
-              <w:t>otorgue</w:t>
-            </w:r>
-            <w:r>
-              <w:rPr>
-                <w:rFonts w:ascii="Arial" w:hAnsi="Arial" w:cs="Arial"/>
-                <w:sz w:val="18"/>
-                <w:szCs w:val="18"/>
-                <w:lang w:val="es-ES_tradnl"/>
-              </w:rPr>
-              <w:t xml:space="preserve"> la información relacionada allí; por ejemplo, píd</w:t>
-            </w:r>
-            <w:r>
-              <w:rPr>
-                <w:rFonts w:ascii="Arial" w:hAnsi="Arial" w:cs="Arial"/>
-                <w:sz w:val="18"/>
-                <w:szCs w:val="18"/>
-                <w:lang w:val="es-ES_tradnl"/>
-              </w:rPr>
-              <w:t>a</w:t>
-            </w:r>
-            <w:r>
-              <w:rPr>
-                <w:rFonts w:ascii="Arial" w:hAnsi="Arial" w:cs="Arial"/>
-                <w:sz w:val="18"/>
-                <w:szCs w:val="18"/>
-                <w:lang w:val="es-ES_tradnl"/>
-              </w:rPr>
-              <w:t xml:space="preserve">le a los estudiantes que expresen lo que conocen acerca de </w:t>
+              <w:t xml:space="preserve">A medida que avanza en la presentación, comente con los asistentes a la clase características generales de los organismos que aparecen en cada diapositiva, en aras de que los reconozcan. Posteriormente otorgue la información relacionada allí; por ejemplo, pídale a los estudiantes que expresen lo que conocen acerca de </w:t>
             </w:r>
             <w:r>
               <w:rPr>
@@ -2529,61 +2364,7 @@
                 <w:szCs w:val="18"/>
                 <w:lang w:val="es-ES_tradnl"/>
               </w:rPr>
-              <w:t>, una vez lo han hecho, resalt</w:t>
-            </w:r>
-            <w:r>
-              <w:rPr>
-                <w:rFonts w:ascii="Arial" w:hAnsi="Arial" w:cs="Arial"/>
-                <w:sz w:val="18"/>
-                <w:szCs w:val="18"/>
-                <w:lang w:val="es-ES_tradnl"/>
-              </w:rPr>
-              <w:t>e</w:t>
-            </w:r>
-            <w:r>
-              <w:rPr>
-                <w:rFonts w:ascii="Arial" w:hAnsi="Arial" w:cs="Arial"/>
-                <w:sz w:val="18"/>
-                <w:szCs w:val="18"/>
-                <w:lang w:val="es-ES_tradnl"/>
-              </w:rPr>
-              <w:t xml:space="preserve"> que esta especie de bacterias requiere de condiciones adecuadas para reproducirse, bajo las cuales se multiplican cada 20 minutos. Al tiempo llév</w:t>
-            </w:r>
-            <w:r>
-              <w:rPr>
-                <w:rFonts w:ascii="Arial" w:hAnsi="Arial" w:cs="Arial"/>
-                <w:sz w:val="18"/>
-                <w:szCs w:val="18"/>
-                <w:lang w:val="es-ES_tradnl"/>
-              </w:rPr>
-              <w:t>e</w:t>
-            </w:r>
-            <w:r>
-              <w:rPr>
-                <w:rFonts w:ascii="Arial" w:hAnsi="Arial" w:cs="Arial"/>
-                <w:sz w:val="18"/>
-                <w:szCs w:val="18"/>
-                <w:lang w:val="es-ES_tradnl"/>
-              </w:rPr>
-              <w:t xml:space="preserve">los a pensar </w:t>
-            </w:r>
-            <w:r>
-              <w:rPr>
-                <w:rFonts w:ascii="Arial" w:hAnsi="Arial" w:cs="Arial"/>
-                <w:sz w:val="18"/>
-                <w:szCs w:val="18"/>
-                <w:lang w:val="es-ES_tradnl"/>
-              </w:rPr>
-              <w:t>y a generar hipótesis a</w:t>
-            </w:r>
-            <w:r>
-              <w:rPr>
-                <w:rFonts w:ascii="Arial" w:hAnsi="Arial" w:cs="Arial"/>
-                <w:sz w:val="18"/>
-                <w:szCs w:val="18"/>
-                <w:lang w:val="es-ES_tradnl"/>
-              </w:rPr>
-              <w:t xml:space="preserve">cerca de lo que esto implica.    </w:t>
+              <w:t xml:space="preserve">, y una vez lo hayan hecho, resalte que esta especie de bacterias requiere de condiciones adecuadas para reproducirse, bajo las cuales se multiplican cada 20 minutos. Al tiempo llévelos a pensar y a generar hipótesis acerca de lo que esto implica.    </w:t>
             </w:r>
           </w:p>
           <w:p>
@@ -2630,70 +2411,7 @@
                 <w:szCs w:val="18"/>
                 <w:lang w:val="es-ES_tradnl"/>
               </w:rPr>
-              <w:t>Luego de haber observado el recurso interactivo, solicit</w:t>
-            </w:r>
-            <w:r>
-              <w:rPr>
-                <w:rFonts w:ascii="Arial" w:hAnsi="Arial" w:cs="Arial"/>
-                <w:sz w:val="18"/>
-                <w:szCs w:val="18"/>
-                <w:lang w:val="es-ES_tradnl"/>
-              </w:rPr>
-              <w:t>e</w:t>
-            </w:r>
-            <w:r>
-              <w:rPr>
-                <w:rFonts w:ascii="Arial" w:hAnsi="Arial" w:cs="Arial"/>
-                <w:sz w:val="18"/>
-                <w:szCs w:val="18"/>
-                <w:lang w:val="es-ES_tradnl"/>
-              </w:rPr>
-              <w:t xml:space="preserve"> a los estudiantes que </w:t>
-            </w:r>
-            <w:r>
-              <w:rPr>
-                <w:rFonts w:ascii="Arial" w:hAnsi="Arial" w:cs="Arial"/>
-                <w:sz w:val="18"/>
-                <w:szCs w:val="18"/>
-                <w:lang w:val="es-ES_tradnl"/>
-              </w:rPr>
-              <w:t>en parejas, piensen en al menos tres organismos cercanos a su contexto (mascotas por ejemplo</w:t>
-            </w:r>
-            <w:r>
-              <w:rPr>
-                <w:rFonts w:ascii="Arial" w:hAnsi="Arial" w:cs="Arial"/>
-                <w:sz w:val="18"/>
-                <w:szCs w:val="18"/>
-                <w:lang w:val="es-ES_tradnl"/>
-              </w:rPr>
-              <w:t>,</w:t>
-            </w:r>
-            <w:r>
-              <w:rPr>
-                <w:rFonts w:ascii="Arial" w:hAnsi="Arial" w:cs="Arial"/>
-                <w:sz w:val="18"/>
-                <w:szCs w:val="18"/>
-                <w:lang w:val="es-ES_tradnl"/>
-              </w:rPr>
-              <w:t xml:space="preserve"> o humanos), </w:t>
-            </w:r>
-            <w:r>
-              <w:rPr>
-                <w:rFonts w:ascii="Arial" w:hAnsi="Arial" w:cs="Arial"/>
-                <w:sz w:val="18"/>
-                <w:szCs w:val="18"/>
-                <w:lang w:val="es-ES_tradnl"/>
-              </w:rPr>
-              <w:t xml:space="preserve">además, </w:t>
-            </w:r>
-            <w:r>
-              <w:rPr>
-                <w:rFonts w:ascii="Arial" w:hAnsi="Arial" w:cs="Arial"/>
-                <w:sz w:val="18"/>
-                <w:szCs w:val="18"/>
-                <w:lang w:val="es-ES_tradnl"/>
-              </w:rPr>
-              <w:t>que reconozcan el número de descendientes que pueden generar dichos organismos, establezcan una comparación al respecto y posteriormente socialicen sus inferencias con el resto de la clase.</w:t>
+              <w:t>Luego de haber visto el recurso interactivo, solicite a los estudiantes que, por parejas, piensen en al menos tres organismos presentes en su cotidianidad (mascotas, por ejemplo, o humanos), y que establezcan el número de descendientes que pueden generar. Después que hagan una comparación de los tres organismos y finalmente que socialicen sus conclusiones con el resto de la clase.</w:t>
             </w:r>
           </w:p>
         </w:tc>
@@ -2709,7 +2427,9 @@
           <w:lang w:val="es-ES_tradnl"/>
         </w:rPr>
       </w:pPr>
-      <w:r>
+    </w:p>
+    <w:p>
+      <w:pPr>
         <w:rPr>
           <w:rFonts w:ascii="Arial" w:hAnsi="Arial"/>
           <w:b/>
@@ -2717,491 +2437,147 @@
           <w:szCs w:val="18"/>
           <w:lang w:val="es-ES_tradnl"/>
         </w:rPr>
-        <w:lastRenderedPageBreak/>
+      </w:pPr>
+      <w:r>
+        <w:rPr>
+          <w:rFonts w:ascii="Arial" w:hAnsi="Arial"/>
+          <w:b/>
+          <w:sz w:val="18"/>
+          <w:szCs w:val="18"/>
+          <w:lang w:val="es-ES_tradnl"/>
+        </w:rPr>
         <w:t>FICHA DEL ALUMNO</w:t>
       </w:r>
     </w:p>
-    <w:tbl>
-      <w:tblPr>
-        <w:tblW w:w="5000" w:type="pct"/>
-        <w:tblCellSpacing w:w="15" w:type="dxa"/>
-        <w:tblCellMar>
-          <w:top w:w="15" w:type="dxa"/>
-          <w:left w:w="15" w:type="dxa"/>
-          <w:bottom w:w="15" w:type="dxa"/>
-          <w:right w:w="15" w:type="dxa"/>
-        </w:tblCellMar>
-        <w:tblLook w:val="04A0" w:firstRow="1" w:lastRow="0" w:firstColumn="1" w:lastColumn="0" w:noHBand="0" w:noVBand="1"/>
-      </w:tblPr>
-      <w:tblGrid>
-        <w:gridCol w:w="3070"/>
-        <w:gridCol w:w="6652"/>
-      </w:tblGrid>
-      <w:tr>
-        <w:trPr>
-          <w:tblCellSpacing w:w="15" w:type="dxa"/>
-        </w:trPr>
-        <w:tc>
-          <w:tcPr>
-            <w:tcW w:w="0" w:type="auto"/>
-            <w:vAlign w:val="center"/>
-            <w:hideMark/>
-          </w:tcPr>
-          <w:p>
-            <w:pPr>
-              <w:pStyle w:val="Ttulo1"/>
-              <w:rPr>
-                <w:rFonts w:ascii="Arial" w:hAnsi="Arial" w:cs="Arial"/>
-                <w:sz w:val="32"/>
-                <w:szCs w:val="32"/>
-                <w:lang w:val="es-CO"/>
-              </w:rPr>
-            </w:pPr>
-            <w:r>
-              <w:rPr>
-                <w:rFonts w:ascii="Arial" w:hAnsi="Arial" w:cs="Arial"/>
-                <w:sz w:val="32"/>
-                <w:szCs w:val="32"/>
-                <w:lang w:val="es-CO"/>
-              </w:rPr>
-              <w:t>La función de reproducción</w:t>
-            </w:r>
-          </w:p>
-          <w:p>
-            <w:pPr>
-              <w:pStyle w:val="NormalWeb"/>
-              <w:rPr>
-                <w:rFonts w:ascii="Arial" w:hAnsi="Arial" w:cs="Arial"/>
-                <w:sz w:val="18"/>
-                <w:szCs w:val="18"/>
-                <w:lang w:val="es-CO"/>
-              </w:rPr>
-            </w:pPr>
-            <w:r>
-              <w:rPr>
-                <w:rFonts w:ascii="Arial" w:hAnsi="Arial" w:cs="Arial"/>
-                <w:sz w:val="18"/>
-                <w:szCs w:val="18"/>
-                <w:lang w:val="es-CO"/>
-              </w:rPr>
-              <w:t>Interactivo que representa la función de reproducción en diferentes grupos de seres vivos.</w:t>
-            </w:r>
-          </w:p>
-          <w:p>
-            <w:pPr>
-              <w:ind w:left="720"/>
-              <w:rPr>
-                <w:lang w:val="es-CO"/>
-              </w:rPr>
-            </w:pPr>
-          </w:p>
-        </w:tc>
-        <w:tc>
-          <w:tcPr>
-            <w:tcW w:w="0" w:type="auto"/>
-            <w:vAlign w:val="center"/>
-            <w:hideMark/>
-          </w:tcPr>
-          <w:p>
-            <w:pPr>
-              <w:rPr>
-                <w:rFonts w:ascii="Arial" w:hAnsi="Arial" w:cs="Arial"/>
-                <w:sz w:val="18"/>
-                <w:szCs w:val="18"/>
-                <w:lang w:val="es-ES_tradnl"/>
-              </w:rPr>
-            </w:pPr>
-          </w:p>
-          <w:p>
-            <w:pPr>
-              <w:rPr>
-                <w:rFonts w:ascii="Arial" w:hAnsi="Arial" w:cs="Arial"/>
-                <w:sz w:val="18"/>
-                <w:szCs w:val="18"/>
-                <w:lang w:val="es-ES_tradnl"/>
-              </w:rPr>
-            </w:pPr>
-            <w:r>
-              <w:rPr>
-                <w:rFonts w:ascii="Arial" w:hAnsi="Arial" w:cs="Arial"/>
-                <w:sz w:val="18"/>
-                <w:szCs w:val="18"/>
-                <w:lang w:val="es-ES_tradnl"/>
-              </w:rPr>
-              <w:t>La función de reproducción</w:t>
-            </w:r>
-          </w:p>
-          <w:p>
-            <w:pPr>
-              <w:rPr>
-                <w:rFonts w:ascii="Arial" w:hAnsi="Arial" w:cs="Arial"/>
-                <w:sz w:val="18"/>
-                <w:szCs w:val="18"/>
-                <w:lang w:val="es-ES_tradnl"/>
-              </w:rPr>
-            </w:pPr>
-          </w:p>
-          <w:p>
-            <w:pPr>
-              <w:rPr>
-                <w:rFonts w:ascii="Arial" w:hAnsi="Arial" w:cs="Arial"/>
-                <w:sz w:val="18"/>
-                <w:szCs w:val="18"/>
-                <w:lang w:val="es-ES_tradnl"/>
-              </w:rPr>
-            </w:pPr>
-            <w:r>
-              <w:rPr>
-                <w:rFonts w:ascii="Arial" w:hAnsi="Arial" w:cs="Arial"/>
-                <w:sz w:val="18"/>
-                <w:szCs w:val="18"/>
-                <w:lang w:val="es-ES_tradnl"/>
-              </w:rPr>
-              <w:t xml:space="preserve">La reproducción es </w:t>
-            </w:r>
-            <w:r>
-              <w:rPr>
-                <w:rFonts w:ascii="Arial" w:hAnsi="Arial" w:cs="Arial"/>
-                <w:sz w:val="18"/>
-                <w:szCs w:val="18"/>
-                <w:lang w:val="es-ES_tradnl"/>
-              </w:rPr>
-              <w:t>el mecanismo</w:t>
-            </w:r>
-            <w:r>
-              <w:rPr>
-                <w:rFonts w:ascii="Arial" w:hAnsi="Arial" w:cs="Arial"/>
-                <w:sz w:val="18"/>
-                <w:szCs w:val="18"/>
-                <w:lang w:val="es-ES_tradnl"/>
-              </w:rPr>
-              <w:t xml:space="preserve"> mediante </w:t>
-            </w:r>
-            <w:r>
-              <w:rPr>
-                <w:rFonts w:ascii="Arial" w:hAnsi="Arial" w:cs="Arial"/>
-                <w:sz w:val="18"/>
-                <w:szCs w:val="18"/>
-                <w:lang w:val="es-ES_tradnl"/>
-              </w:rPr>
-              <w:t>la</w:t>
-            </w:r>
-            <w:r>
-              <w:rPr>
-                <w:rFonts w:ascii="Arial" w:hAnsi="Arial" w:cs="Arial"/>
-                <w:sz w:val="18"/>
-                <w:szCs w:val="18"/>
-                <w:lang w:val="es-ES_tradnl"/>
-              </w:rPr>
-              <w:t xml:space="preserve"> cual </w:t>
-            </w:r>
-            <w:r>
-              <w:rPr>
-                <w:rFonts w:ascii="Arial" w:hAnsi="Arial" w:cs="Arial"/>
-                <w:sz w:val="18"/>
-                <w:szCs w:val="18"/>
-                <w:lang w:val="es-ES_tradnl"/>
-              </w:rPr>
-              <w:t xml:space="preserve">los seres vivos generan nuevos organismos. Este es un proceso </w:t>
-            </w:r>
-            <w:r>
-              <w:rPr>
-                <w:rFonts w:ascii="Arial" w:hAnsi="Arial" w:cs="Arial"/>
-                <w:sz w:val="18"/>
-                <w:szCs w:val="18"/>
-                <w:lang w:val="es-ES_tradnl"/>
-              </w:rPr>
-              <w:t xml:space="preserve">imprescindible </w:t>
-            </w:r>
-            <w:r>
-              <w:rPr>
-                <w:rFonts w:ascii="Arial" w:hAnsi="Arial" w:cs="Arial"/>
-                <w:sz w:val="18"/>
-                <w:szCs w:val="18"/>
-                <w:lang w:val="es-ES_tradnl"/>
-              </w:rPr>
-              <w:t>y se lleva a cabo en todas las formas vivientes conocidas.</w:t>
-            </w:r>
-          </w:p>
-          <w:p>
-            <w:pPr>
-              <w:rPr>
-                <w:rFonts w:ascii="Arial" w:hAnsi="Arial" w:cs="Arial"/>
-                <w:sz w:val="18"/>
-                <w:szCs w:val="18"/>
-                <w:lang w:val="es-ES_tradnl"/>
-              </w:rPr>
-            </w:pPr>
-          </w:p>
-          <w:p>
-            <w:pPr>
-              <w:rPr>
-                <w:rFonts w:ascii="Arial" w:hAnsi="Arial" w:cs="Arial"/>
-                <w:sz w:val="18"/>
-                <w:szCs w:val="18"/>
-                <w:lang w:val="es-ES_tradnl"/>
-              </w:rPr>
-            </w:pPr>
-            <w:r>
-              <w:rPr>
-                <w:rFonts w:ascii="Arial" w:hAnsi="Arial" w:cs="Arial"/>
-                <w:sz w:val="18"/>
-                <w:szCs w:val="18"/>
-                <w:lang w:val="es-ES_tradnl"/>
-              </w:rPr>
-              <w:t xml:space="preserve">Cualquiera que sea el organismo </w:t>
-            </w:r>
-            <w:r>
-              <w:rPr>
-                <w:rFonts w:ascii="Arial" w:hAnsi="Arial" w:cs="Arial"/>
-                <w:sz w:val="18"/>
-                <w:szCs w:val="18"/>
-                <w:lang w:val="es-ES_tradnl"/>
-              </w:rPr>
-              <w:t xml:space="preserve">a considerar, tiene implícita entre sus funciones vitales la reproducción, </w:t>
-            </w:r>
-            <w:r>
-              <w:rPr>
-                <w:rFonts w:ascii="Arial" w:hAnsi="Arial" w:cs="Arial"/>
-                <w:sz w:val="18"/>
-                <w:szCs w:val="18"/>
-                <w:lang w:val="es-ES_tradnl"/>
-              </w:rPr>
-              <w:t>proceso que</w:t>
-            </w:r>
-            <w:r>
-              <w:rPr>
-                <w:rFonts w:ascii="Arial" w:hAnsi="Arial" w:cs="Arial"/>
-                <w:sz w:val="18"/>
-                <w:szCs w:val="18"/>
-                <w:lang w:val="es-ES_tradnl"/>
-              </w:rPr>
-              <w:t xml:space="preserve"> posibilita la formación de nuevos individuos dentro de una población particular.</w:t>
-            </w:r>
-          </w:p>
-          <w:p>
-            <w:pPr>
-              <w:rPr>
-                <w:rFonts w:ascii="Arial" w:hAnsi="Arial" w:cs="Arial"/>
-                <w:sz w:val="18"/>
-                <w:szCs w:val="18"/>
-                <w:lang w:val="es-ES_tradnl"/>
-              </w:rPr>
-            </w:pPr>
-          </w:p>
-          <w:p>
-            <w:pPr>
-              <w:rPr>
-                <w:rFonts w:ascii="Arial" w:hAnsi="Arial" w:cs="Arial"/>
-                <w:sz w:val="18"/>
-                <w:szCs w:val="18"/>
-                <w:lang w:val="es-ES_tradnl"/>
-              </w:rPr>
-            </w:pPr>
-            <w:r>
-              <w:rPr>
-                <w:rFonts w:ascii="Arial" w:hAnsi="Arial" w:cs="Arial"/>
-                <w:sz w:val="18"/>
-                <w:szCs w:val="18"/>
-                <w:lang w:val="es-ES_tradnl"/>
-              </w:rPr>
-              <w:t xml:space="preserve">Grupos vivientes como las bacterias, las </w:t>
-            </w:r>
-            <w:proofErr w:type="spellStart"/>
-            <w:r>
-              <w:rPr>
-                <w:rFonts w:ascii="Arial" w:hAnsi="Arial" w:cs="Arial"/>
-                <w:sz w:val="18"/>
-                <w:szCs w:val="18"/>
-                <w:lang w:val="es-ES_tradnl"/>
-              </w:rPr>
-              <w:t>archaeas</w:t>
-            </w:r>
-            <w:proofErr w:type="spellEnd"/>
-            <w:r>
-              <w:rPr>
-                <w:rFonts w:ascii="Arial" w:hAnsi="Arial" w:cs="Arial"/>
-                <w:sz w:val="18"/>
-                <w:szCs w:val="18"/>
-                <w:lang w:val="es-ES_tradnl"/>
-              </w:rPr>
-              <w:t>, los protozoos, los hongos, las plantas y los animales</w:t>
-            </w:r>
-            <w:r>
-              <w:rPr>
-                <w:rFonts w:ascii="Arial" w:hAnsi="Arial" w:cs="Arial"/>
-                <w:sz w:val="18"/>
-                <w:szCs w:val="18"/>
-                <w:lang w:val="es-ES_tradnl"/>
-              </w:rPr>
-              <w:t>,</w:t>
-            </w:r>
-            <w:r>
-              <w:rPr>
-                <w:rFonts w:ascii="Arial" w:hAnsi="Arial" w:cs="Arial"/>
-                <w:sz w:val="18"/>
-                <w:szCs w:val="18"/>
-                <w:lang w:val="es-ES_tradnl"/>
-              </w:rPr>
-              <w:t xml:space="preserve"> tienen la capacidad de reproducirse, y con ello originar </w:t>
-            </w:r>
-            <w:r>
-              <w:rPr>
-                <w:rFonts w:ascii="Arial" w:hAnsi="Arial" w:cs="Arial"/>
-                <w:sz w:val="18"/>
-                <w:szCs w:val="18"/>
-                <w:lang w:val="es-ES_tradnl"/>
-              </w:rPr>
-              <w:t>más</w:t>
-            </w:r>
-            <w:r>
-              <w:rPr>
-                <w:rFonts w:ascii="Arial" w:hAnsi="Arial" w:cs="Arial"/>
-                <w:sz w:val="18"/>
-                <w:szCs w:val="18"/>
-                <w:lang w:val="es-ES_tradnl"/>
-              </w:rPr>
-              <w:t xml:space="preserve"> descendientes, los cuales en un momento determinado de su ciclo vital se reproduc</w:t>
-            </w:r>
-            <w:r>
-              <w:rPr>
-                <w:rFonts w:ascii="Arial" w:hAnsi="Arial" w:cs="Arial"/>
-                <w:sz w:val="18"/>
-                <w:szCs w:val="18"/>
-                <w:lang w:val="es-ES_tradnl"/>
-              </w:rPr>
-              <w:t>en también, consolidando así la permanencia de la es</w:t>
-            </w:r>
-            <w:r>
-              <w:rPr>
-                <w:rFonts w:ascii="Arial" w:hAnsi="Arial" w:cs="Arial"/>
-                <w:sz w:val="18"/>
-                <w:szCs w:val="18"/>
-                <w:lang w:val="es-ES_tradnl"/>
-              </w:rPr>
-              <w:t xml:space="preserve">pecie </w:t>
-            </w:r>
-            <w:r>
-              <w:rPr>
-                <w:rFonts w:ascii="Arial" w:hAnsi="Arial" w:cs="Arial"/>
-                <w:sz w:val="18"/>
-                <w:szCs w:val="18"/>
-                <w:lang w:val="es-ES_tradnl"/>
-              </w:rPr>
-              <w:t>en e</w:t>
-            </w:r>
-            <w:r>
-              <w:rPr>
-                <w:rFonts w:ascii="Arial" w:hAnsi="Arial" w:cs="Arial"/>
-                <w:sz w:val="18"/>
-                <w:szCs w:val="18"/>
-                <w:lang w:val="es-ES_tradnl"/>
-              </w:rPr>
-              <w:t>l planeta.</w:t>
-            </w:r>
-          </w:p>
-          <w:p>
-            <w:pPr>
-              <w:rPr>
-                <w:rFonts w:ascii="Arial" w:hAnsi="Arial" w:cs="Arial"/>
-                <w:sz w:val="18"/>
-                <w:szCs w:val="18"/>
-                <w:lang w:val="es-ES_tradnl"/>
-              </w:rPr>
-            </w:pPr>
-          </w:p>
-          <w:p>
-            <w:pPr>
-              <w:rPr>
-                <w:rFonts w:ascii="Arial" w:hAnsi="Arial" w:cs="Arial"/>
-                <w:sz w:val="18"/>
-                <w:szCs w:val="18"/>
-                <w:lang w:val="es-ES_tradnl"/>
-              </w:rPr>
-            </w:pPr>
-            <w:r>
-              <w:rPr>
-                <w:rFonts w:ascii="Arial" w:hAnsi="Arial" w:cs="Arial"/>
-                <w:sz w:val="18"/>
-                <w:szCs w:val="18"/>
-                <w:lang w:val="es-ES_tradnl"/>
-              </w:rPr>
-              <w:t xml:space="preserve">La </w:t>
-            </w:r>
-            <w:r>
-              <w:rPr>
-                <w:rFonts w:ascii="Arial" w:hAnsi="Arial" w:cs="Arial"/>
-                <w:sz w:val="18"/>
-                <w:szCs w:val="18"/>
-                <w:lang w:val="es-ES_tradnl"/>
-              </w:rPr>
-              <w:t xml:space="preserve">capacidad </w:t>
-            </w:r>
-            <w:r>
-              <w:rPr>
-                <w:rFonts w:ascii="Arial" w:hAnsi="Arial" w:cs="Arial"/>
-                <w:sz w:val="18"/>
-                <w:szCs w:val="18"/>
-                <w:lang w:val="es-ES_tradnl"/>
-              </w:rPr>
-              <w:t>reproduc</w:t>
-            </w:r>
-            <w:r>
-              <w:rPr>
-                <w:rFonts w:ascii="Arial" w:hAnsi="Arial" w:cs="Arial"/>
-                <w:sz w:val="18"/>
-                <w:szCs w:val="18"/>
-                <w:lang w:val="es-ES_tradnl"/>
-              </w:rPr>
-              <w:t xml:space="preserve">tiva así como el número de descendientes originados, </w:t>
-            </w:r>
-            <w:r>
-              <w:rPr>
-                <w:rFonts w:ascii="Arial" w:hAnsi="Arial" w:cs="Arial"/>
-                <w:sz w:val="18"/>
-                <w:szCs w:val="18"/>
-                <w:lang w:val="es-ES_tradnl"/>
-              </w:rPr>
-              <w:t>e</w:t>
-            </w:r>
-            <w:r>
-              <w:rPr>
-                <w:rFonts w:ascii="Arial" w:hAnsi="Arial" w:cs="Arial"/>
-                <w:sz w:val="18"/>
-                <w:szCs w:val="18"/>
-                <w:lang w:val="es-ES_tradnl"/>
-              </w:rPr>
-              <w:t xml:space="preserve">s característico de </w:t>
-            </w:r>
-            <w:r>
-              <w:rPr>
-                <w:rFonts w:ascii="Arial" w:hAnsi="Arial" w:cs="Arial"/>
-                <w:sz w:val="18"/>
-                <w:szCs w:val="18"/>
-                <w:lang w:val="es-ES_tradnl"/>
-              </w:rPr>
-              <w:t>cada especie</w:t>
-            </w:r>
-            <w:r>
-              <w:rPr>
-                <w:rFonts w:ascii="Arial" w:hAnsi="Arial" w:cs="Arial"/>
-                <w:sz w:val="18"/>
-                <w:szCs w:val="18"/>
-                <w:lang w:val="es-ES_tradnl"/>
-              </w:rPr>
-              <w:t>, cuyo proceso depende de múltiples factores biológicos y del entorno en el que se encuentran los individuos. De esta manera, es posible encontrar grupos de seres vivos que generan una gran cantidad de individuos, al tiempo que otros originan solamente unos pocos.</w:t>
-            </w:r>
-          </w:p>
-          <w:p>
-            <w:pPr>
-              <w:rPr>
-                <w:lang w:val="es-CO"/>
-              </w:rPr>
-            </w:pPr>
-          </w:p>
-        </w:tc>
-      </w:tr>
-    </w:tbl>
+    <w:p>
+      <w:pPr>
+        <w:rPr>
+          <w:rFonts w:ascii="Arial" w:hAnsi="Arial"/>
+          <w:b/>
+          <w:sz w:val="18"/>
+          <w:szCs w:val="18"/>
+          <w:lang w:val="es-ES_tradnl"/>
+        </w:rPr>
+      </w:pPr>
+    </w:p>
+    <w:p>
+      <w:pPr>
+        <w:rPr>
+          <w:rFonts w:ascii="Arial" w:hAnsi="Arial" w:cs="Arial"/>
+          <w:sz w:val="18"/>
+          <w:szCs w:val="18"/>
+          <w:lang w:val="es-ES_tradnl"/>
+        </w:rPr>
+      </w:pPr>
+      <w:r>
+        <w:rPr>
+          <w:rFonts w:ascii="Arial" w:hAnsi="Arial" w:cs="Arial"/>
+          <w:sz w:val="18"/>
+          <w:szCs w:val="18"/>
+          <w:lang w:val="es-ES_tradnl"/>
+        </w:rPr>
+        <w:t>La reproducción es el mecanismo mediante la cual los seres vivos generan nuevos organismos. Este es un proceso imprescindible y lo llevan a cabo  todas las formas vivientes conocidas.</w:t>
+      </w:r>
+    </w:p>
+    <w:p>
+      <w:pPr>
+        <w:rPr>
+          <w:rFonts w:ascii="Arial" w:hAnsi="Arial" w:cs="Arial"/>
+          <w:sz w:val="18"/>
+          <w:szCs w:val="18"/>
+          <w:lang w:val="es-ES_tradnl"/>
+        </w:rPr>
+      </w:pPr>
+    </w:p>
+    <w:p>
+      <w:pPr>
+        <w:rPr>
+          <w:rFonts w:ascii="Arial" w:hAnsi="Arial" w:cs="Arial"/>
+          <w:sz w:val="18"/>
+          <w:szCs w:val="18"/>
+          <w:lang w:val="es-ES_tradnl"/>
+        </w:rPr>
+      </w:pPr>
+      <w:r>
+        <w:rPr>
+          <w:rFonts w:ascii="Arial" w:hAnsi="Arial" w:cs="Arial"/>
+          <w:sz w:val="18"/>
+          <w:szCs w:val="18"/>
+          <w:lang w:val="es-ES_tradnl"/>
+        </w:rPr>
+        <w:t xml:space="preserve">Todos los seres vivos tienen la capacidad de reproducirse. Sin embargo, la manera en que lo hacen y el número de descendientes que originan </w:t>
+      </w:r>
+      <w:r>
+        <w:rPr>
+          <w:rFonts w:ascii="Arial" w:hAnsi="Arial" w:cs="Arial"/>
+          <w:sz w:val="18"/>
+          <w:szCs w:val="18"/>
+          <w:lang w:val="es-ES_tradnl"/>
+        </w:rPr>
+        <w:t>varía en cada especie, pues este proces</w:t>
+      </w:r>
+      <w:bookmarkStart w:id="0" w:name="_GoBack"/>
+      <w:bookmarkEnd w:id="0"/>
+      <w:r>
+        <w:rPr>
+          <w:rFonts w:ascii="Arial" w:hAnsi="Arial" w:cs="Arial"/>
+          <w:sz w:val="18"/>
+          <w:szCs w:val="18"/>
+          <w:lang w:val="es-ES_tradnl"/>
+        </w:rPr>
+        <w:t>o de</w:t>
+      </w:r>
+      <w:r>
+        <w:rPr>
+          <w:rFonts w:ascii="Arial" w:hAnsi="Arial" w:cs="Arial"/>
+          <w:sz w:val="18"/>
+          <w:szCs w:val="18"/>
+          <w:lang w:val="es-ES_tradnl"/>
+        </w:rPr>
+        <w:t xml:space="preserve"> proceso depende de múltiples factores biológicos y del entorno en el que s</w:t>
+      </w:r>
+      <w:r>
+        <w:rPr>
+          <w:rFonts w:ascii="Arial" w:hAnsi="Arial" w:cs="Arial"/>
+          <w:sz w:val="18"/>
+          <w:szCs w:val="18"/>
+          <w:lang w:val="es-ES_tradnl"/>
+        </w:rPr>
+        <w:t>e encuentran los individuos.</w:t>
+      </w:r>
+    </w:p>
+    <w:p>
+      <w:pPr>
+        <w:rPr>
+          <w:rFonts w:ascii="Arial" w:hAnsi="Arial" w:cs="Arial"/>
+          <w:sz w:val="18"/>
+          <w:szCs w:val="18"/>
+          <w:lang w:val="es-ES_tradnl"/>
+        </w:rPr>
+      </w:pPr>
+    </w:p>
+    <w:p>
+      <w:pPr>
+        <w:rPr>
+          <w:rFonts w:ascii="Arial" w:hAnsi="Arial"/>
+          <w:b/>
+          <w:sz w:val="18"/>
+          <w:szCs w:val="18"/>
+          <w:lang w:val="es-ES_tradnl"/>
+        </w:rPr>
+      </w:pPr>
+    </w:p>
+    <w:p>
+      <w:pPr>
+        <w:rPr>
+          <w:rFonts w:ascii="Arial" w:hAnsi="Arial"/>
+          <w:b/>
+          <w:sz w:val="18"/>
+          <w:szCs w:val="18"/>
+          <w:lang w:val="es-ES_tradnl"/>
+        </w:rPr>
+      </w:pPr>
+    </w:p>
     <w:p>
       <w:pPr>
         <w:jc w:val="center"/>
@@ -3902,7 +3278,16 @@
           <w:szCs w:val="18"/>
           <w:lang w:val="es-ES_tradnl"/>
         </w:rPr>
-        <w:t xml:space="preserve">_REC10_IMG01 </w:t>
+        <w:t>_REC10_F</w:t>
+      </w:r>
+      <w:r>
+        <w:rPr>
+          <w:rFonts w:ascii="Arial" w:hAnsi="Arial" w:cs="Arial"/>
+          <w:sz w:val="18"/>
+          <w:szCs w:val="18"/>
+          <w:lang w:val="es-ES_tradnl"/>
+        </w:rPr>
+        <w:t xml:space="preserve">1 </w:t>
       </w:r>
     </w:p>
     <w:p>
@@ -4117,58 +3502,6 @@
               </w:rPr>
               <w:t>acteria</w:t>
             </w:r>
-            <w:r>
-              <w:rPr>
-                <w:rFonts w:ascii="Arial" w:hAnsi="Arial" w:cs="Arial"/>
-                <w:sz w:val="18"/>
-                <w:szCs w:val="18"/>
-                <w:lang w:val="es-ES_tradnl"/>
-              </w:rPr>
-              <w:t xml:space="preserve"> -</w:t>
-            </w:r>
-            <w:r>
-              <w:rPr>
-                <w:rFonts w:ascii="Arial" w:hAnsi="Arial" w:cs="Arial"/>
-                <w:sz w:val="18"/>
-                <w:szCs w:val="18"/>
-                <w:lang w:val="es-ES_tradnl"/>
-              </w:rPr>
-              <w:t xml:space="preserve"> </w:t>
-            </w:r>
-            <w:proofErr w:type="spellStart"/>
-            <w:r>
-              <w:rPr>
-                <w:rFonts w:ascii="Arial" w:hAnsi="Arial" w:cs="Arial"/>
-                <w:i/>
-                <w:sz w:val="18"/>
-                <w:szCs w:val="18"/>
-                <w:lang w:val="es-ES_tradnl"/>
-              </w:rPr>
-              <w:t>Escherichia</w:t>
-            </w:r>
-            <w:proofErr w:type="spellEnd"/>
-            <w:r>
-              <w:rPr>
-                <w:rFonts w:ascii="Arial" w:hAnsi="Arial" w:cs="Arial"/>
-                <w:i/>
-                <w:sz w:val="18"/>
-                <w:szCs w:val="18"/>
-                <w:lang w:val="es-ES_tradnl"/>
-              </w:rPr>
-              <w:t xml:space="preserve"> </w:t>
-            </w:r>
-            <w:proofErr w:type="spellStart"/>
-            <w:r>
-              <w:rPr>
-                <w:rFonts w:ascii="Arial" w:hAnsi="Arial" w:cs="Arial"/>
-                <w:i/>
-                <w:sz w:val="18"/>
-                <w:szCs w:val="18"/>
-                <w:lang w:val="es-ES_tradnl"/>
-              </w:rPr>
-              <w:t>coli</w:t>
-            </w:r>
-            <w:proofErr w:type="spellEnd"/>
             <w:r>
               <w:rPr>
                 <w:rFonts w:ascii="Arial" w:hAnsi="Arial" w:cs="Arial"/>
@@ -4331,7 +3664,7 @@
                     <w:szCs w:val="18"/>
                     <w:lang w:val="es-ES_tradnl"/>
                   </w:rPr>
-                  <w:t>CenterBottom</w:t>
+                  <w:t>LeftBottom</w:t>
                 </w:r>
                 <w:proofErr w:type="spellEnd"/>
               </w:p>
@@ -4435,7 +3768,7 @@
                     <w:szCs w:val="18"/>
                     <w:lang w:val="es-ES_tradnl"/>
                   </w:rPr>
-                  <w:t>CenterBottom</w:t>
+                  <w:t>RightBottom</w:t>
                 </w:r>
                 <w:proofErr w:type="spellEnd"/>
               </w:p>
@@ -4495,6 +3828,7 @@
                 <w:noProof/>
                 <w:sz w:val="18"/>
                 <w:szCs w:val="18"/>
+                <w:lang w:val="es-ES" w:eastAsia="es-ES"/>
               </w:rPr>
               <mc:AlternateContent>
                 <mc:Choice Requires="wpg">
@@ -5603,13 +4937,13 @@
           <w:lang w:val="es-ES_tradnl"/>
         </w:rPr>
       </w:pPr>
-      <w:hyperlink r:id="rId6" w:anchor="tbm=isch&amp;q=archaea+crenarchaeota&amp;spell=1&amp;imgdii=_&amp;imgrc=dG_wSrfTmdyrKM%253A%3BMemguHoSCILiwM%3Bhttp%253A%252F%252Fwww.archaea-edu.com%252Fimages%252Fcrenarchaeota.jpg%3Bhttp%253A%252F%252Fwww.archaea-edu.com%252Farch_desc.php%253Ft%253D1%3B1228%3B916" w:history="1">
+      <w:hyperlink r:id="rId6" w:history="1">
         <w:r>
           <w:rPr>
             <w:rStyle w:val="Hipervnculo"/>
             <w:lang w:val="es-ES_tradnl"/>
           </w:rPr>
-          <w:t>https://www.google.com.co/search?q=shutterstock&amp;biw=1280&amp;bih=640&amp;source=lnms&amp;tbm=isch&amp;sa=X&amp;ei=URbcVNrDFMypNt3bgLAK&amp;ved=0CAYQ_AUoAQ#tbm=isch&amp;q=archaea+crenarchaeota&amp;spell=1&amp;imgdii=_&amp;imgrc=dG_wSrfTmdyrKM%253A%3BMemguHoSCILiwM%3Bhttp%253A%252F%252Fwww.archaea-edu.com%252Fimages%252Fcrenarchaeota.jpg%3Bhttp%253A%252F%252Fwww.archaea-edu.com%252Farch_desc.php%253Ft%253D1%3B1228%3B916</w:t>
+          <w:t>http://plantphys.info/organismal/lechtml/images/halobacterium.jpg</w:t>
         </w:r>
       </w:hyperlink>
       <w:r>
@@ -5705,7 +5039,16 @@
           <w:szCs w:val="18"/>
           <w:lang w:val="es-ES_tradnl"/>
         </w:rPr>
-        <w:t xml:space="preserve">_REC10_IMG02 </w:t>
+        <w:t>_REC10_F</w:t>
+      </w:r>
+      <w:r>
+        <w:rPr>
+          <w:rFonts w:ascii="Arial" w:hAnsi="Arial" w:cs="Arial"/>
+          <w:sz w:val="18"/>
+          <w:szCs w:val="18"/>
+          <w:lang w:val="es-ES_tradnl"/>
+        </w:rPr>
+        <w:t xml:space="preserve">2 </w:t>
       </w:r>
     </w:p>
     <w:p>
@@ -5912,6 +5255,15 @@
               </w:rPr>
               <w:t>Archaea</w:t>
             </w:r>
+            <w:r>
+              <w:rPr>
+                <w:rFonts w:ascii="Arial" w:hAnsi="Arial" w:cs="Arial"/>
+                <w:sz w:val="18"/>
+                <w:szCs w:val="18"/>
+                <w:lang w:val="es-ES_tradnl"/>
+              </w:rPr>
+              <w:t>s</w:t>
+            </w:r>
             <w:proofErr w:type="spellEnd"/>
             <w:r>
               <w:rPr>
@@ -5920,26 +5272,8 @@
                 <w:szCs w:val="18"/>
                 <w:lang w:val="es-ES_tradnl"/>
               </w:rPr>
-              <w:t xml:space="preserve"> -</w:t>
-            </w:r>
-            <w:r>
-              <w:rPr>
-                <w:b/>
-                <w:bCs/>
-              </w:rPr>
               <w:t xml:space="preserve"> </w:t>
             </w:r>
-            <w:proofErr w:type="spellStart"/>
-            <w:r>
-              <w:rPr>
-                <w:rFonts w:ascii="Arial" w:hAnsi="Arial" w:cs="Arial"/>
-                <w:sz w:val="18"/>
-                <w:szCs w:val="18"/>
-                <w:lang w:val="es-ES_tradnl"/>
-              </w:rPr>
-              <w:t>Crenarqueota</w:t>
-            </w:r>
-            <w:proofErr w:type="spellEnd"/>
           </w:p>
         </w:tc>
         <w:sdt>
@@ -6042,16 +5376,34 @@
                 <w:szCs w:val="18"/>
                 <w:lang w:val="es-ES_tradnl"/>
               </w:rPr>
-              <w:t xml:space="preserve">Estos habitantes marinos </w:t>
-            </w:r>
-            <w:r>
-              <w:rPr>
-                <w:rFonts w:ascii="Arial" w:hAnsi="Arial" w:cs="Arial"/>
-                <w:sz w:val="18"/>
-                <w:szCs w:val="18"/>
-                <w:lang w:val="es-ES_tradnl"/>
-              </w:rPr>
-              <w:t>poseen un</w:t>
+              <w:t>P</w:t>
+            </w:r>
+            <w:r>
+              <w:rPr>
+                <w:rFonts w:ascii="Arial" w:hAnsi="Arial" w:cs="Arial"/>
+                <w:sz w:val="18"/>
+                <w:szCs w:val="18"/>
+                <w:lang w:val="es-ES_tradnl"/>
+              </w:rPr>
+              <w:t>oseen</w:t>
+            </w:r>
+            <w:r>
+              <w:rPr>
+                <w:rFonts w:ascii="Arial" w:hAnsi="Arial" w:cs="Arial"/>
+                <w:sz w:val="18"/>
+                <w:szCs w:val="18"/>
+                <w:lang w:val="es-ES_tradnl"/>
+              </w:rPr>
+              <w:t xml:space="preserve"> sistemas complejos</w:t>
+            </w:r>
+            <w:r>
+              <w:rPr>
+                <w:rFonts w:ascii="Arial" w:hAnsi="Arial" w:cs="Arial"/>
+                <w:sz w:val="18"/>
+                <w:szCs w:val="18"/>
+                <w:lang w:val="es-ES_tradnl"/>
+              </w:rPr>
+              <w:t xml:space="preserve"> </w:t>
             </w:r>
           </w:p>
         </w:tc>
@@ -6102,7 +5454,7 @@
                     <w:szCs w:val="18"/>
                     <w:lang w:val="es-ES_tradnl"/>
                   </w:rPr>
-                  <w:t>CenterBottom</w:t>
+                  <w:t>LeftBottom</w:t>
                 </w:r>
                 <w:proofErr w:type="spellEnd"/>
               </w:p>
@@ -6155,7 +5507,7 @@
                 <w:szCs w:val="18"/>
                 <w:lang w:val="es-ES_tradnl"/>
               </w:rPr>
-              <w:t>complejo sistema de reproducción</w:t>
+              <w:t>de reproducción</w:t>
             </w:r>
             <w:r>
               <w:rPr>
@@ -6215,7 +5567,7 @@
                     <w:szCs w:val="18"/>
                     <w:lang w:val="es-ES_tradnl"/>
                   </w:rPr>
-                  <w:t>CenterBottom</w:t>
+                  <w:t>RightBottom</w:t>
                 </w:r>
                 <w:proofErr w:type="spellEnd"/>
               </w:p>
@@ -6278,6 +5630,7 @@
                 <w:noProof/>
                 <w:sz w:val="18"/>
                 <w:szCs w:val="18"/>
+                <w:lang w:val="es-ES" w:eastAsia="es-ES"/>
               </w:rPr>
               <mc:AlternateContent>
                 <mc:Choice Requires="wpg">
@@ -7395,28 +6748,26 @@
     <w:p>
       <w:pPr>
         <w:rPr>
-          <w:rFonts w:ascii="Times New Roman" w:hAnsi="Times New Roman" w:cs="Times New Roman"/>
-          <w:color w:val="000000"/>
+          <w:rFonts w:ascii="Arial" w:hAnsi="Arial"/>
+          <w:b/>
+          <w:color w:val="FF0000"/>
+          <w:sz w:val="18"/>
+          <w:szCs w:val="18"/>
           <w:lang w:val="es-ES_tradnl"/>
         </w:rPr>
       </w:pPr>
-      <w:hyperlink r:id="rId7" w:anchor="tbm=isch&amp;q=reproducci%C2%B4%2Bon+de+euglena&amp;imgdii=_&amp;imgrc=oBlzEEZ7zgBacM%253A%3BuSsTggF5ZzHN4M%3Bhttp%253A%252F%252F2.bp.blogspot.com%252F-UvQc9qVpSG8%252FTfAecPmlsII%252FAAAAAAAAAAk%252FxNMnf6_BApo%252Fs1600%252FDibujo%252Bc.bmp%3Bhttp%253A%252F%252Fmes" w:history="1">
+      <w:hyperlink r:id="rId7" w:history="1">
         <w:r>
           <w:rPr>
             <w:rStyle w:val="Hipervnculo"/>
-            <w:rFonts w:ascii="Times New Roman" w:hAnsi="Times New Roman" w:cs="Times New Roman"/>
-            <w:sz w:val="16"/>
-            <w:szCs w:val="16"/>
-            <w:lang w:val="es-ES_tradnl"/>
+            <w:lang w:val="es-CO"/>
           </w:rPr>
-          <w:t>https://www.google.com/search?tbm=isch&amp;tbs=rimg%3ACf67NOLB628RIjiYYeylAsxFQwrBGBu4VZ6z_1bKRq8wbAYFcUu1qcUlsFQ-tbqT3yS4C0MMY1o72TPTOi2p6cxG-LioSCZhh7KUCzEVDEZkKooSyf6G_1KhIJCsEYG7hVnrMRyV7ShsXsS-sqEgn9spGrzBsBgRFNvYPVSNVJdSoSCVxS7WpxSWwVEXqTrxj6WDrrKhIJD61upPfJLgIRm88oNeQMct8qEgnQwxjWjvZM9BGG9QW8rfjyTyoSCc6LanpzEb4uEdDueLBxZ8u_1&amp;q=reproducci%C3%B3n%20de%20los%20seres%20vivos&amp;ei=4MfaVMGLDMy-ggTq-YCIAQ&amp;ved=0CAkQ9C8wAA#tbm=isch&amp;q=reproducci%C2%B4%2Bon+de+euglena&amp;imgdii=_&amp;imgrc=oBlzEEZ7zgBacM%253A%3BuSsTggF5ZzHN4M%3Bhttp%253A%252F%252F2.bp.blogspot.com%252F-UvQc9qVpSG8%252FTfAecPmlsII%252FAAAAAAAAAAk%252FxNMnf6_BApo%252Fs1600%252FDibujo%252Bc.bmp%3Bhttp%253A%252F%252Fmesa12l2m.blogspot.com%252F%3B504%3B282</w:t>
+          <w:t>209370886</w:t>
         </w:r>
       </w:hyperlink>
       <w:r>
         <w:rPr>
-          <w:rFonts w:ascii="Times New Roman" w:hAnsi="Times New Roman" w:cs="Times New Roman"/>
-          <w:color w:val="000000"/>
-          <w:lang w:val="es-ES_tradnl"/>
+          <w:lang w:val="es-CO"/>
         </w:rPr>
         <w:t xml:space="preserve"> </w:t>
       </w:r>
@@ -7451,6 +6802,7 @@
           <w:szCs w:val="18"/>
           <w:lang w:val="es-ES_tradnl"/>
         </w:rPr>
+        <w:lastRenderedPageBreak/>
         <w:t>*</w:t>
       </w:r>
       <w:r>
@@ -7507,7 +6859,16 @@
           <w:szCs w:val="18"/>
           <w:lang w:val="es-ES_tradnl"/>
         </w:rPr>
-        <w:t xml:space="preserve">_REC10_IMG03 </w:t>
+        <w:t>_REC10_F</w:t>
+      </w:r>
+      <w:r>
+        <w:rPr>
+          <w:rFonts w:ascii="Arial" w:hAnsi="Arial" w:cs="Arial"/>
+          <w:sz w:val="18"/>
+          <w:szCs w:val="18"/>
+          <w:lang w:val="es-ES_tradnl"/>
+        </w:rPr>
+        <w:t xml:space="preserve">3 </w:t>
       </w:r>
     </w:p>
     <w:p>
@@ -7713,26 +7074,6 @@
               </w:rPr>
               <w:t xml:space="preserve">Protista </w:t>
             </w:r>
-            <w:r>
-              <w:rPr>
-                <w:rFonts w:ascii="Arial" w:hAnsi="Arial" w:cs="Arial"/>
-                <w:sz w:val="18"/>
-                <w:szCs w:val="18"/>
-                <w:lang w:val="es-ES_tradnl"/>
-              </w:rPr>
-              <w:t xml:space="preserve">- </w:t>
-            </w:r>
-            <w:proofErr w:type="spellStart"/>
-            <w:r>
-              <w:rPr>
-                <w:rFonts w:ascii="Arial" w:hAnsi="Arial" w:cs="Arial"/>
-                <w:sz w:val="18"/>
-                <w:szCs w:val="18"/>
-                <w:lang w:val="es-ES_tradnl"/>
-              </w:rPr>
-              <w:t>Euglena</w:t>
-            </w:r>
-            <w:proofErr w:type="spellEnd"/>
           </w:p>
         </w:tc>
         <w:sdt>
@@ -7744,9 +7085,6 @@
               <w:lang w:val="es-ES_tradnl"/>
             </w:rPr>
             <w:id w:val="1905949267"/>
-            <w:placeholder>
-              <w:docPart w:val="6C7E4600E1844B0D8A8F4D1B216E4209"/>
-            </w:placeholder>
             <w:comboBox>
               <w:listItem w:displayText="LeftTop" w:value="LeftTop"/>
               <w:listItem w:displayText="CenterTop" w:value="CenterTop"/>
@@ -7835,7 +7173,36 @@
                 <w:szCs w:val="18"/>
                 <w:lang w:val="es-ES_tradnl"/>
               </w:rPr>
-              <w:t xml:space="preserve">Se reproducen con éxito en </w:t>
+              <w:t xml:space="preserve">La </w:t>
+            </w:r>
+            <w:proofErr w:type="spellStart"/>
+            <w:r>
+              <w:rPr>
+                <w:rFonts w:ascii="Arial" w:hAnsi="Arial" w:cs="Arial"/>
+                <w:sz w:val="18"/>
+                <w:szCs w:val="18"/>
+                <w:lang w:val="es-ES_tradnl"/>
+              </w:rPr>
+              <w:t>euglena</w:t>
+            </w:r>
+            <w:proofErr w:type="spellEnd"/>
+            <w:r>
+              <w:rPr>
+                <w:rFonts w:ascii="Arial" w:hAnsi="Arial" w:cs="Arial"/>
+                <w:sz w:val="18"/>
+                <w:szCs w:val="18"/>
+                <w:lang w:val="es-ES_tradnl"/>
+              </w:rPr>
+              <w:t xml:space="preserve"> se r</w:t>
+            </w:r>
+            <w:r>
+              <w:rPr>
+                <w:rFonts w:ascii="Arial" w:hAnsi="Arial" w:cs="Arial"/>
+                <w:sz w:val="18"/>
+                <w:szCs w:val="18"/>
+                <w:lang w:val="es-ES_tradnl"/>
+              </w:rPr>
+              <w:t xml:space="preserve">eproduce </w:t>
             </w:r>
           </w:p>
         </w:tc>
@@ -7848,9 +7215,6 @@
               <w:lang w:val="es-ES_tradnl"/>
             </w:rPr>
             <w:id w:val="767811362"/>
-            <w:placeholder>
-              <w:docPart w:val="24467212820C4AC0AE6C1E4EF7128073"/>
-            </w:placeholder>
             <w:comboBox>
               <w:listItem w:displayText="LeftTop" w:value="LeftTop"/>
               <w:listItem w:displayText="CenterTop" w:value="CenterTop"/>
@@ -7886,7 +7250,7 @@
                     <w:szCs w:val="18"/>
                     <w:lang w:val="es-ES_tradnl"/>
                   </w:rPr>
-                  <w:t>CenterBottom</w:t>
+                  <w:t>LeftCenter</w:t>
                 </w:r>
                 <w:proofErr w:type="spellEnd"/>
               </w:p>
@@ -7939,7 +7303,43 @@
                 <w:szCs w:val="18"/>
                 <w:lang w:val="es-ES_tradnl"/>
               </w:rPr>
-              <w:t>aguas con poca materia orgánica</w:t>
+              <w:t xml:space="preserve">en </w:t>
+            </w:r>
+            <w:r>
+              <w:rPr>
+                <w:rFonts w:ascii="Arial" w:hAnsi="Arial" w:cs="Arial"/>
+                <w:sz w:val="18"/>
+                <w:szCs w:val="18"/>
+                <w:lang w:val="es-ES_tradnl"/>
+              </w:rPr>
+              <w:t>agua</w:t>
+            </w:r>
+            <w:r>
+              <w:rPr>
+                <w:rFonts w:ascii="Arial" w:hAnsi="Arial" w:cs="Arial"/>
+                <w:sz w:val="18"/>
+                <w:szCs w:val="18"/>
+                <w:lang w:val="es-ES_tradnl"/>
+              </w:rPr>
+              <w:t xml:space="preserve"> </w:t>
+            </w:r>
+            <w:r>
+              <w:rPr>
+                <w:rFonts w:ascii="Arial" w:hAnsi="Arial" w:cs="Arial"/>
+                <w:sz w:val="18"/>
+                <w:szCs w:val="18"/>
+                <w:lang w:val="es-ES_tradnl"/>
+              </w:rPr>
+              <w:t xml:space="preserve">dulce y </w:t>
+            </w:r>
+            <w:r>
+              <w:rPr>
+                <w:rFonts w:ascii="Arial" w:hAnsi="Arial" w:cs="Arial"/>
+                <w:sz w:val="18"/>
+                <w:szCs w:val="18"/>
+                <w:lang w:val="es-ES_tradnl"/>
+              </w:rPr>
+              <w:t>salada</w:t>
             </w:r>
           </w:p>
         </w:tc>
@@ -7952,9 +7352,6 @@
               <w:lang w:val="es-ES_tradnl"/>
             </w:rPr>
             <w:id w:val="2009095659"/>
-            <w:placeholder>
-              <w:docPart w:val="AF5D730D0D1E4F0C8942D1318D658701"/>
-            </w:placeholder>
             <w:comboBox>
               <w:listItem w:displayText="LeftTop" w:value="LeftTop"/>
               <w:listItem w:displayText="CenterTop" w:value="CenterTop"/>
@@ -7990,7 +7387,7 @@
                     <w:szCs w:val="18"/>
                     <w:lang w:val="es-ES_tradnl"/>
                   </w:rPr>
-                  <w:t>CenterBottom</w:t>
+                  <w:t>RightBottom</w:t>
                 </w:r>
                 <w:proofErr w:type="spellEnd"/>
               </w:p>
@@ -8050,6 +7447,7 @@
                 <w:noProof/>
                 <w:sz w:val="18"/>
                 <w:szCs w:val="18"/>
+                <w:lang w:val="es-ES" w:eastAsia="es-ES"/>
               </w:rPr>
               <mc:AlternateContent>
                 <mc:Choice Requires="wpg">
@@ -9141,69 +8539,34 @@
     <w:p>
       <w:pPr>
         <w:rPr>
-          <w:sz w:val="20"/>
-          <w:szCs w:val="20"/>
-          <w:lang w:val="es-ES_tradnl"/>
+          <w:lang w:val="es-CO"/>
         </w:rPr>
       </w:pPr>
-      <w:hyperlink r:id="rId8" w:anchor="tbm=isch&amp;q=levaduras+hongos&amp;revid=1035574776&amp;imgdii=f6KS9adwHbpWnM%3A%3BhZJhJMHAQlhmLM%3Bf6KS9adwHbpWnM%3A&amp;imgrc=f6KS9adwHbpWnM%253A%3BF468eYNgIDAJpM%3Bhttp%253A%252F%252Frecursos.cnice.mec.es%252Fbiosfera%252Falumno%252F2bachillerato%252Fmicro%252Fimagen" w:history="1">
+      <w:hyperlink r:id="rId8" w:history="1">
         <w:r>
           <w:rPr>
             <w:rStyle w:val="Hipervnculo"/>
-            <w:sz w:val="20"/>
-            <w:szCs w:val="20"/>
-            <w:lang w:val="es-ES_tradnl"/>
+            <w:lang w:val="es-CO"/>
           </w:rPr>
-          <w:t>https://www.google.com/search?q=shutterstock&amp;biw=1280&amp;bih=640&amp;source=lnms&amp;tbm=isch&amp;sa=X&amp;ei=ZmTdVP_CJoO2yASA04H4CQ&amp;sqi=2&amp;ved=0CAYQ_AUoAQ#tbm=isch&amp;q=levaduras+hongos&amp;revid=1035574776&amp;imgdii=f6KS9adwHbpWnM%3A%3BhZJhJMHAQlhmLM%3Bf6KS9adwHbpWnM%3A&amp;imgrc=f6KS9adwHbpWnM%253A%3BF468eYNgIDAJpM%3Bhttp%253A%252F%252Frecursos.cnice.mec.es%252Fbiosfera%252Falumno%252F2bachillerato%252Fmicro%252Fimagenes%252FSaccharomyces2.jpg%3Bhttp%253A%252F%252Frecursos.cnice.mec.es%252Fbiosfera%252Falumno%252F2bachillerato%252Fmicro%252Fcontenidos12.htm%3B480%3B313</w:t>
+          <w:t>48176035</w:t>
         </w:r>
       </w:hyperlink>
-      <w:r>
-        <w:rPr>
-          <w:sz w:val="20"/>
-          <w:szCs w:val="20"/>
-          <w:lang w:val="es-ES_tradnl"/>
-        </w:rPr>
-        <w:t xml:space="preserve"> </w:t>
-      </w:r>
     </w:p>
     <w:p>
       <w:pPr>
         <w:rPr>
-          <w:rFonts w:ascii="Arial" w:hAnsi="Arial" w:cs="Arial"/>
-          <w:sz w:val="18"/>
-          <w:szCs w:val="18"/>
+          <w:sz w:val="20"/>
+          <w:szCs w:val="20"/>
           <w:lang w:val="es-ES_tradnl"/>
         </w:rPr>
       </w:pPr>
       <w:r>
         <w:rPr>
-          <w:rFonts w:ascii="Arial" w:hAnsi="Arial"/>
-          <w:b/>
-          <w:color w:val="FF0000"/>
-          <w:sz w:val="18"/>
-          <w:szCs w:val="18"/>
-          <w:lang w:val="es-ES_tradnl"/>
-        </w:rPr>
-        <w:t>*</w:t>
-      </w:r>
-      <w:r>
-        <w:rPr>
-          <w:rFonts w:ascii="Arial" w:hAnsi="Arial"/>
-          <w:sz w:val="18"/>
-          <w:szCs w:val="18"/>
+          <w:sz w:val="20"/>
+          <w:szCs w:val="20"/>
           <w:lang w:val="es-ES_tradnl"/>
         </w:rPr>
         <w:t xml:space="preserve"> </w:t>
-      </w:r>
-      <w:r>
-        <w:rPr>
-          <w:rFonts w:ascii="Arial" w:hAnsi="Arial" w:cs="Arial"/>
-          <w:sz w:val="18"/>
-          <w:szCs w:val="18"/>
-          <w:highlight w:val="yellow"/>
-          <w:lang w:val="es-ES_tradnl"/>
-        </w:rPr>
-        <w:t>Nombre de archivo codificado (ejemplo, CI_S3_G1_REC10_F1)</w:t>
       </w:r>
     </w:p>
     <w:p>
@@ -9217,9 +8580,49 @@
       </w:pPr>
       <w:r>
         <w:rPr>
+          <w:rFonts w:ascii="Arial" w:hAnsi="Arial"/>
+          <w:b/>
+          <w:color w:val="FF0000"/>
+          <w:sz w:val="18"/>
+          <w:szCs w:val="18"/>
+          <w:lang w:val="es-ES_tradnl"/>
+        </w:rPr>
+        <w:t>*</w:t>
+      </w:r>
+      <w:r>
+        <w:rPr>
+          <w:rFonts w:ascii="Arial" w:hAnsi="Arial"/>
+          <w:sz w:val="18"/>
+          <w:szCs w:val="18"/>
+          <w:lang w:val="es-ES_tradnl"/>
+        </w:rPr>
+        <w:t xml:space="preserve"> </w:t>
+      </w:r>
+      <w:r>
+        <w:rPr>
           <w:rFonts w:ascii="Arial" w:hAnsi="Arial" w:cs="Arial"/>
           <w:sz w:val="18"/>
           <w:szCs w:val="18"/>
+          <w:highlight w:val="yellow"/>
+          <w:lang w:val="es-ES_tradnl"/>
+        </w:rPr>
+        <w:t>Nombre de archivo codificado (ejemplo, CI_S3_G1_REC10_F1)</w:t>
+      </w:r>
+    </w:p>
+    <w:p>
+      <w:pPr>
+        <w:rPr>
+          <w:rFonts w:ascii="Arial" w:hAnsi="Arial" w:cs="Arial"/>
+          <w:sz w:val="18"/>
+          <w:szCs w:val="18"/>
+          <w:lang w:val="es-ES_tradnl"/>
+        </w:rPr>
+      </w:pPr>
+      <w:r>
+        <w:rPr>
+          <w:rFonts w:ascii="Arial" w:hAnsi="Arial" w:cs="Arial"/>
+          <w:sz w:val="18"/>
+          <w:szCs w:val="18"/>
           <w:lang w:val="es-ES_tradnl"/>
         </w:rPr>
         <w:t>CN_08_0</w:t>
@@ -9240,7 +8643,16 @@
           <w:szCs w:val="18"/>
           <w:lang w:val="es-ES_tradnl"/>
         </w:rPr>
-        <w:t xml:space="preserve">_REC10_IMG04 </w:t>
+        <w:t>_REC10_F</w:t>
+      </w:r>
+      <w:r>
+        <w:rPr>
+          <w:rFonts w:ascii="Arial" w:hAnsi="Arial" w:cs="Arial"/>
+          <w:sz w:val="18"/>
+          <w:szCs w:val="18"/>
+          <w:lang w:val="es-ES_tradnl"/>
+        </w:rPr>
+        <w:t xml:space="preserve">4 </w:t>
       </w:r>
     </w:p>
     <w:p>
@@ -9444,7 +8856,7 @@
                 <w:szCs w:val="18"/>
                 <w:lang w:val="es-ES_tradnl"/>
               </w:rPr>
-              <w:t>Hongo - Levadura</w:t>
+              <w:t xml:space="preserve">Hongo </w:t>
             </w:r>
           </w:p>
         </w:tc>
@@ -9457,9 +8869,6 @@
               <w:lang w:val="es-ES_tradnl"/>
             </w:rPr>
             <w:id w:val="-1530328849"/>
-            <w:placeholder>
-              <w:docPart w:val="38E23D0569E248AAB434647FF8448ACD"/>
-            </w:placeholder>
             <w:comboBox>
               <w:listItem w:displayText="LeftTop" w:value="LeftTop"/>
               <w:listItem w:displayText="CenterTop" w:value="CenterTop"/>
@@ -9548,7 +8957,7 @@
                 <w:szCs w:val="18"/>
                 <w:lang w:val="es-ES_tradnl"/>
               </w:rPr>
-              <w:t>Estos organismos presentan</w:t>
+              <w:t>Hongos como las levaduras</w:t>
             </w:r>
           </w:p>
         </w:tc>
@@ -9561,9 +8970,6 @@
               <w:lang w:val="es-ES_tradnl"/>
             </w:rPr>
             <w:id w:val="339359324"/>
-            <w:placeholder>
-              <w:docPart w:val="13C4EB58849F41AAB11BA82E1D52383D"/>
-            </w:placeholder>
             <w:comboBox>
               <w:listItem w:displayText="LeftTop" w:value="LeftTop"/>
               <w:listItem w:displayText="CenterTop" w:value="CenterTop"/>
@@ -9599,7 +9005,7 @@
                     <w:szCs w:val="18"/>
                     <w:lang w:val="es-ES_tradnl"/>
                   </w:rPr>
-                  <w:t>CenterBottom</w:t>
+                  <w:t>LeftBottom</w:t>
                 </w:r>
                 <w:proofErr w:type="spellEnd"/>
               </w:p>
@@ -9652,7 +9058,7 @@
                 <w:szCs w:val="18"/>
                 <w:lang w:val="es-ES_tradnl"/>
               </w:rPr>
-              <w:t>diferentes tipos de reproducción</w:t>
+              <w:t>se reproducen asexualmente</w:t>
             </w:r>
           </w:p>
         </w:tc>
@@ -9665,9 +9071,6 @@
               <w:lang w:val="es-ES_tradnl"/>
             </w:rPr>
             <w:id w:val="-1206168432"/>
-            <w:placeholder>
-              <w:docPart w:val="75EEED2FFA4043C49658F85C906DBE44"/>
-            </w:placeholder>
             <w:comboBox>
               <w:listItem w:displayText="LeftTop" w:value="LeftTop"/>
               <w:listItem w:displayText="CenterTop" w:value="CenterTop"/>
@@ -9703,7 +9106,7 @@
                     <w:szCs w:val="18"/>
                     <w:lang w:val="es-ES_tradnl"/>
                   </w:rPr>
-                  <w:t>CenterBottom</w:t>
+                  <w:t>RightBottom</w:t>
                 </w:r>
                 <w:proofErr w:type="spellEnd"/>
               </w:p>
@@ -9752,6 +9155,7 @@
                 <w:noProof/>
                 <w:sz w:val="18"/>
                 <w:szCs w:val="18"/>
+                <w:lang w:val="es-ES" w:eastAsia="es-ES"/>
               </w:rPr>
               <mc:AlternateContent>
                 <mc:Choice Requires="wpg">
@@ -10871,33 +10275,19 @@
           <w:lang w:val="es-ES_tradnl"/>
         </w:rPr>
       </w:pPr>
-      <w:hyperlink r:id="rId9" w:anchor="tbm=isch&amp;q=plantas&amp;imgdii=_&amp;imgrc=JSe2FvFDy1aoJM%253A%3BF2C-K4DxCjcijM%3Bhttp%253A%252F%252Fnpic.orst.edu%252Fimages%252Fplantbnr.jpg%3Bhttp%253A%252F%252Fnpic.orst.edu%252Fenvir%252Fplants.es.html%3B660%3B330" w:history="1">
+      <w:hyperlink r:id="rId9" w:history="1">
         <w:r>
           <w:rPr>
             <w:rStyle w:val="Hipervnculo"/>
-            <w:lang w:val="es-ES_tradnl"/>
+            <w:lang w:val="es-CO"/>
           </w:rPr>
-          <w:t>https://www.google.com/search?q=shutterstock&amp;biw=1280&amp;bih=640&amp;source=lnms&amp;tbm=isch&amp;sa=X&amp;ei=ZmTdVP_CJoO2yASA04H4CQ&amp;sqi=2&amp;ved=0CAYQ_AUoAQ#tbm=isch&amp;q=plantas&amp;imgdii=_&amp;imgrc=JSe2FvFDy1aoJM%253A%3BF2C-K4DxCjcijM%3Bhttp%253A%252F%252Fnpic.orst.edu%252Fimages%252Fplantbnr.jpg%3Bhttp%253A%252F%252Fnpic.orst.edu%252Fenvir%252Fplants.es.html%3B660%3B330</w:t>
+          <w:t>144605633</w:t>
         </w:r>
       </w:hyperlink>
-      <w:r>
-        <w:rPr>
-          <w:lang w:val="es-ES_tradnl"/>
-        </w:rPr>
-        <w:t xml:space="preserve"> </w:t>
-      </w:r>
     </w:p>
     <w:p>
       <w:pPr>
         <w:rPr>
-          <w:rFonts w:ascii="Arial" w:hAnsi="Arial" w:cs="Arial"/>
-          <w:sz w:val="18"/>
-          <w:szCs w:val="18"/>
-          <w:lang w:val="es-ES_tradnl"/>
-        </w:rPr>
-      </w:pPr>
-      <w:r>
-        <w:rPr>
           <w:rFonts w:ascii="Arial" w:hAnsi="Arial"/>
           <w:b/>
           <w:color w:val="FF0000"/>
@@ -10905,27 +10295,7 @@
           <w:szCs w:val="18"/>
           <w:lang w:val="es-ES_tradnl"/>
         </w:rPr>
-        <w:t>*</w:t>
-      </w:r>
-      <w:r>
-        <w:rPr>
-          <w:rFonts w:ascii="Arial" w:hAnsi="Arial"/>
-          <w:sz w:val="18"/>
-          <w:szCs w:val="18"/>
-          <w:lang w:val="es-ES_tradnl"/>
-        </w:rPr>
-        <w:t xml:space="preserve"> </w:t>
-      </w:r>
-      <w:r>
-        <w:rPr>
-          <w:rFonts w:ascii="Arial" w:hAnsi="Arial" w:cs="Arial"/>
-          <w:sz w:val="18"/>
-          <w:szCs w:val="18"/>
-          <w:highlight w:val="yellow"/>
-          <w:lang w:val="es-ES_tradnl"/>
-        </w:rPr>
-        <w:t>Nombre de archivo codificado (ejemplo, CI_S3_G1_REC10_F1)</w:t>
-      </w:r>
+      </w:pPr>
     </w:p>
     <w:p>
       <w:pPr>
@@ -10938,9 +10308,49 @@
       </w:pPr>
       <w:r>
         <w:rPr>
+          <w:rFonts w:ascii="Arial" w:hAnsi="Arial"/>
+          <w:b/>
+          <w:color w:val="FF0000"/>
+          <w:sz w:val="18"/>
+          <w:szCs w:val="18"/>
+          <w:lang w:val="es-ES_tradnl"/>
+        </w:rPr>
+        <w:t>*</w:t>
+      </w:r>
+      <w:r>
+        <w:rPr>
+          <w:rFonts w:ascii="Arial" w:hAnsi="Arial"/>
+          <w:sz w:val="18"/>
+          <w:szCs w:val="18"/>
+          <w:lang w:val="es-ES_tradnl"/>
+        </w:rPr>
+        <w:t xml:space="preserve"> </w:t>
+      </w:r>
+      <w:r>
+        <w:rPr>
           <w:rFonts w:ascii="Arial" w:hAnsi="Arial" w:cs="Arial"/>
           <w:sz w:val="18"/>
           <w:szCs w:val="18"/>
+          <w:highlight w:val="yellow"/>
+          <w:lang w:val="es-ES_tradnl"/>
+        </w:rPr>
+        <w:t>Nombre de archivo codificado (ejemplo, CI_S3_G1_REC10_F1)</w:t>
+      </w:r>
+    </w:p>
+    <w:p>
+      <w:pPr>
+        <w:rPr>
+          <w:rFonts w:ascii="Arial" w:hAnsi="Arial" w:cs="Arial"/>
+          <w:sz w:val="18"/>
+          <w:szCs w:val="18"/>
+          <w:lang w:val="es-ES_tradnl"/>
+        </w:rPr>
+      </w:pPr>
+      <w:r>
+        <w:rPr>
+          <w:rFonts w:ascii="Arial" w:hAnsi="Arial" w:cs="Arial"/>
+          <w:sz w:val="18"/>
+          <w:szCs w:val="18"/>
           <w:lang w:val="es-ES_tradnl"/>
         </w:rPr>
         <w:t>CN_08_0</w:t>
@@ -10961,7 +10371,16 @@
           <w:szCs w:val="18"/>
           <w:lang w:val="es-ES_tradnl"/>
         </w:rPr>
-        <w:t>_REC10_IMG05</w:t>
+        <w:t>_REC10_F</w:t>
+      </w:r>
+      <w:r>
+        <w:rPr>
+          <w:rFonts w:ascii="Arial" w:hAnsi="Arial" w:cs="Arial"/>
+          <w:sz w:val="18"/>
+          <w:szCs w:val="18"/>
+          <w:lang w:val="es-ES_tradnl"/>
+        </w:rPr>
+        <w:t>5</w:t>
       </w:r>
     </w:p>
     <w:p>
@@ -11165,7 +10584,7 @@
                 <w:szCs w:val="18"/>
                 <w:lang w:val="es-ES_tradnl"/>
               </w:rPr>
-              <w:t>Planta - Girasol</w:t>
+              <w:t xml:space="preserve">Planta </w:t>
             </w:r>
           </w:p>
         </w:tc>
@@ -11178,9 +10597,6 @@
               <w:lang w:val="es-ES_tradnl"/>
             </w:rPr>
             <w:id w:val="344528844"/>
-            <w:placeholder>
-              <w:docPart w:val="24C54331C3F044C3A8E9739E05711A29"/>
-            </w:placeholder>
             <w:comboBox>
               <w:listItem w:displayText="LeftTop" w:value="LeftTop"/>
               <w:listItem w:displayText="CenterTop" w:value="CenterTop"/>
@@ -11282,9 +10698,6 @@
               <w:lang w:val="es-ES_tradnl"/>
             </w:rPr>
             <w:id w:val="725499989"/>
-            <w:placeholder>
-              <w:docPart w:val="D936C3CB9D764821AB982200DDB0CEC0"/>
-            </w:placeholder>
             <w:comboBox>
               <w:listItem w:displayText="LeftTop" w:value="LeftTop"/>
               <w:listItem w:displayText="CenterTop" w:value="CenterTop"/>
@@ -11320,7 +10733,7 @@
                     <w:szCs w:val="18"/>
                     <w:lang w:val="es-ES_tradnl"/>
                   </w:rPr>
-                  <w:t>CenterBottom</w:t>
+                  <w:t>LeftBottom</w:t>
                 </w:r>
                 <w:proofErr w:type="spellEnd"/>
               </w:p>
@@ -11439,7 +10852,7 @@
                     <w:szCs w:val="18"/>
                     <w:lang w:val="es-ES_tradnl"/>
                   </w:rPr>
-                  <w:t>CenterBottom</w:t>
+                  <w:t>RightBottom</w:t>
                 </w:r>
                 <w:proofErr w:type="spellEnd"/>
               </w:p>
@@ -11499,6 +10912,7 @@
                 <w:noProof/>
                 <w:sz w:val="18"/>
                 <w:szCs w:val="18"/>
+                <w:lang w:val="es-ES" w:eastAsia="es-ES"/>
               </w:rPr>
               <mc:AlternateContent>
                 <mc:Choice Requires="wpg">
@@ -12689,8 +12103,6 @@
         </w:rPr>
         <w:t>4</w:t>
       </w:r>
-      <w:bookmarkStart w:id="0" w:name="_GoBack"/>
-      <w:bookmarkEnd w:id="0"/>
       <w:r>
         <w:rPr>
           <w:rFonts w:ascii="Arial" w:hAnsi="Arial" w:cs="Arial"/>
@@ -12698,7 +12110,16 @@
           <w:szCs w:val="18"/>
           <w:lang w:val="es-ES_tradnl"/>
         </w:rPr>
-        <w:t xml:space="preserve">_REC10_IMG06 </w:t>
+        <w:t>_REC10_F</w:t>
+      </w:r>
+      <w:r>
+        <w:rPr>
+          <w:rFonts w:ascii="Arial" w:hAnsi="Arial" w:cs="Arial"/>
+          <w:sz w:val="18"/>
+          <w:szCs w:val="18"/>
+          <w:lang w:val="es-ES_tradnl"/>
+        </w:rPr>
+        <w:t xml:space="preserve">6 </w:t>
       </w:r>
     </w:p>
     <w:p>
@@ -13003,25 +12424,16 @@
                 <w:szCs w:val="18"/>
                 <w:lang w:val="es-ES_tradnl"/>
               </w:rPr>
-              <w:t>En a</w:t>
-            </w:r>
-            <w:r>
-              <w:rPr>
-                <w:rFonts w:ascii="Arial" w:hAnsi="Arial" w:cs="Arial"/>
-                <w:sz w:val="18"/>
-                <w:szCs w:val="18"/>
-                <w:lang w:val="es-ES_tradnl"/>
-              </w:rPr>
-              <w:t xml:space="preserve">nimales </w:t>
-            </w:r>
-            <w:r>
-              <w:rPr>
-                <w:rFonts w:ascii="Arial" w:hAnsi="Arial" w:cs="Arial"/>
-                <w:sz w:val="18"/>
-                <w:szCs w:val="18"/>
-                <w:lang w:val="es-ES_tradnl"/>
-              </w:rPr>
-              <w:t>se han encontrado</w:t>
+              <w:t xml:space="preserve">El aporte </w:t>
+            </w:r>
+            <w:r>
+              <w:rPr>
+                <w:rFonts w:ascii="Arial" w:hAnsi="Arial" w:cs="Arial"/>
+                <w:sz w:val="18"/>
+                <w:szCs w:val="18"/>
+                <w:lang w:val="es-ES_tradnl"/>
+              </w:rPr>
+              <w:t>de dos padres es</w:t>
             </w:r>
           </w:p>
         </w:tc>
@@ -13069,7 +12481,7 @@
                     <w:szCs w:val="18"/>
                     <w:lang w:val="es-ES_tradnl"/>
                   </w:rPr>
-                  <w:t>CenterBottom</w:t>
+                  <w:t>LeftBottom</w:t>
                 </w:r>
                 <w:proofErr w:type="spellEnd"/>
               </w:p>
@@ -13122,7 +12534,16 @@
                 <w:szCs w:val="18"/>
                 <w:lang w:val="es-ES_tradnl"/>
               </w:rPr>
-              <w:t>distintas formas de reproducción</w:t>
+              <w:t>u</w:t>
+            </w:r>
+            <w:r>
+              <w:rPr>
+                <w:rFonts w:ascii="Arial" w:hAnsi="Arial" w:cs="Arial"/>
+                <w:sz w:val="18"/>
+                <w:szCs w:val="18"/>
+                <w:lang w:val="es-ES_tradnl"/>
+              </w:rPr>
+              <w:t>n tipo de reproducción animal</w:t>
             </w:r>
           </w:p>
         </w:tc>
@@ -13162,7 +12583,6 @@
                     <w:lang w:val="es-ES_tradnl"/>
                   </w:rPr>
                 </w:pPr>
-                <w:proofErr w:type="spellStart"/>
                 <w:r>
                   <w:rPr>
                     <w:rFonts w:ascii="Arial" w:hAnsi="Arial" w:cs="Arial"/>
@@ -13170,9 +12590,8 @@
                     <w:szCs w:val="18"/>
                     <w:lang w:val="es-ES_tradnl"/>
                   </w:rPr>
-                  <w:t>CenterBottom</w:t>
+                  <w:t>RightBottom</w:t>
                 </w:r>
-                <w:proofErr w:type="spellEnd"/>
               </w:p>
             </w:tc>
           </w:sdtContent>
@@ -13230,6 +12649,7 @@
                 <w:noProof/>
                 <w:sz w:val="18"/>
                 <w:szCs w:val="18"/>
+                <w:lang w:val="es-ES" w:eastAsia="es-ES"/>
               </w:rPr>
               <mc:AlternateContent>
                 <mc:Choice Requires="wpg">
@@ -15037,238 +14457,6 @@
         </w:p>
       </w:docPartBody>
     </w:docPart>
-    <w:docPart>
-      <w:docPartPr>
-        <w:name w:val="EFDBF7F1DA23492DB613C886D30E1031"/>
-        <w:category>
-          <w:name w:val="General"/>
-          <w:gallery w:val="placeholder"/>
-        </w:category>
-        <w:types>
-          <w:type w:val="bbPlcHdr"/>
-        </w:types>
-        <w:behaviors>
-          <w:behavior w:val="content"/>
-        </w:behaviors>
-        <w:guid w:val="{0E154071-2C58-4689-A76B-85D00FBF9776}"/>
-      </w:docPartPr>
-      <w:docPartBody>
-        <w:p>
-          <w:pPr>
-            <w:pStyle w:val="EFDBF7F1DA23492DB613C886D30E1031"/>
-          </w:pPr>
-          <w:r>
-            <w:rPr>
-              <w:rStyle w:val="Textodelmarcadordeposicin"/>
-            </w:rPr>
-            <w:t>Elija un elemento.</w:t>
-          </w:r>
-        </w:p>
-      </w:docPartBody>
-    </w:docPart>
-    <w:docPart>
-      <w:docPartPr>
-        <w:name w:val="086E407A807446B49FA1F8B3B94C2957"/>
-        <w:category>
-          <w:name w:val="General"/>
-          <w:gallery w:val="placeholder"/>
-        </w:category>
-        <w:types>
-          <w:type w:val="bbPlcHdr"/>
-        </w:types>
-        <w:behaviors>
-          <w:behavior w:val="content"/>
-        </w:behaviors>
-        <w:guid w:val="{A4297DDE-4932-41C8-B0A5-8A37B0FC5BFA}"/>
-      </w:docPartPr>
-      <w:docPartBody>
-        <w:p>
-          <w:pPr>
-            <w:pStyle w:val="086E407A807446B49FA1F8B3B94C2957"/>
-          </w:pPr>
-          <w:r>
-            <w:rPr>
-              <w:rStyle w:val="Textodelmarcadordeposicin"/>
-            </w:rPr>
-            <w:t>Elija un elemento.</w:t>
-          </w:r>
-        </w:p>
-      </w:docPartBody>
-    </w:docPart>
-    <w:docPart>
-      <w:docPartPr>
-        <w:name w:val="38E23D0569E248AAB434647FF8448ACD"/>
-        <w:category>
-          <w:name w:val="General"/>
-          <w:gallery w:val="placeholder"/>
-        </w:category>
-        <w:types>
-          <w:type w:val="bbPlcHdr"/>
-        </w:types>
-        <w:behaviors>
-          <w:behavior w:val="content"/>
-        </w:behaviors>
-        <w:guid w:val="{92413FD6-8AA5-41D4-99E5-2C6C17D081EB}"/>
-      </w:docPartPr>
-      <w:docPartBody>
-        <w:p>
-          <w:pPr>
-            <w:pStyle w:val="38E23D0569E248AAB434647FF8448ACD"/>
-          </w:pPr>
-          <w:r>
-            <w:rPr>
-              <w:rStyle w:val="Textodelmarcadordeposicin"/>
-            </w:rPr>
-            <w:t>Elija un elemento.</w:t>
-          </w:r>
-        </w:p>
-      </w:docPartBody>
-    </w:docPart>
-    <w:docPart>
-      <w:docPartPr>
-        <w:name w:val="13C4EB58849F41AAB11BA82E1D52383D"/>
-        <w:category>
-          <w:name w:val="General"/>
-          <w:gallery w:val="placeholder"/>
-        </w:category>
-        <w:types>
-          <w:type w:val="bbPlcHdr"/>
-        </w:types>
-        <w:behaviors>
-          <w:behavior w:val="content"/>
-        </w:behaviors>
-        <w:guid w:val="{C2533C30-94F0-4AC5-8856-0888C2CA00EE}"/>
-      </w:docPartPr>
-      <w:docPartBody>
-        <w:p>
-          <w:pPr>
-            <w:pStyle w:val="13C4EB58849F41AAB11BA82E1D52383D"/>
-          </w:pPr>
-          <w:r>
-            <w:rPr>
-              <w:rStyle w:val="Textodelmarcadordeposicin"/>
-            </w:rPr>
-            <w:t>Elija un elemento.</w:t>
-          </w:r>
-        </w:p>
-      </w:docPartBody>
-    </w:docPart>
-    <w:docPart>
-      <w:docPartPr>
-        <w:name w:val="75EEED2FFA4043C49658F85C906DBE44"/>
-        <w:category>
-          <w:name w:val="General"/>
-          <w:gallery w:val="placeholder"/>
-        </w:category>
-        <w:types>
-          <w:type w:val="bbPlcHdr"/>
-        </w:types>
-        <w:behaviors>
-          <w:behavior w:val="content"/>
-        </w:behaviors>
-        <w:guid w:val="{5427DFE4-1A19-4157-96EE-A9E9513D0EF1}"/>
-      </w:docPartPr>
-      <w:docPartBody>
-        <w:p>
-          <w:pPr>
-            <w:pStyle w:val="75EEED2FFA4043C49658F85C906DBE44"/>
-          </w:pPr>
-          <w:r>
-            <w:rPr>
-              <w:rStyle w:val="Textodelmarcadordeposicin"/>
-            </w:rPr>
-            <w:t>Elija un elemento.</w:t>
-          </w:r>
-        </w:p>
-      </w:docPartBody>
-    </w:docPart>
-    <w:docPart>
-      <w:docPartPr>
-        <w:name w:val="6C7E4600E1844B0D8A8F4D1B216E4209"/>
-        <w:category>
-          <w:name w:val="General"/>
-          <w:gallery w:val="placeholder"/>
-        </w:category>
-        <w:types>
-          <w:type w:val="bbPlcHdr"/>
-        </w:types>
-        <w:behaviors>
-          <w:behavior w:val="content"/>
-        </w:behaviors>
-        <w:guid w:val="{71CB76B7-18D5-49FD-B9D3-0D50C0C83623}"/>
-      </w:docPartPr>
-      <w:docPartBody>
-        <w:p>
-          <w:pPr>
-            <w:pStyle w:val="6C7E4600E1844B0D8A8F4D1B216E4209"/>
-          </w:pPr>
-          <w:r>
-            <w:rPr>
-              <w:rStyle w:val="Textodelmarcadordeposicin"/>
-            </w:rPr>
-            <w:t>Elija un elemento.</w:t>
-          </w:r>
-        </w:p>
-      </w:docPartBody>
-    </w:docPart>
-    <w:docPart>
-      <w:docPartPr>
-        <w:name w:val="24467212820C4AC0AE6C1E4EF7128073"/>
-        <w:category>
-          <w:name w:val="General"/>
-          <w:gallery w:val="placeholder"/>
-        </w:category>
-        <w:types>
-          <w:type w:val="bbPlcHdr"/>
-        </w:types>
-        <w:behaviors>
-          <w:behavior w:val="content"/>
-        </w:behaviors>
-        <w:guid w:val="{DDE42A70-7161-4011-94BE-B7B96327E135}"/>
-      </w:docPartPr>
-      <w:docPartBody>
-        <w:p>
-          <w:pPr>
-            <w:pStyle w:val="24467212820C4AC0AE6C1E4EF7128073"/>
-          </w:pPr>
-          <w:r>
-            <w:rPr>
-              <w:rStyle w:val="Textodelmarcadordeposicin"/>
-            </w:rPr>
-            <w:t>Elija un elemento.</w:t>
-          </w:r>
-        </w:p>
-      </w:docPartBody>
-    </w:docPart>
-    <w:docPart>
-      <w:docPartPr>
-        <w:name w:val="AF5D730D0D1E4F0C8942D1318D658701"/>
-        <w:category>
-          <w:name w:val="General"/>
-          <w:gallery w:val="placeholder"/>
-        </w:category>
-        <w:types>
-          <w:type w:val="bbPlcHdr"/>
-        </w:types>
-        <w:behaviors>
-          <w:behavior w:val="content"/>
-        </w:behaviors>
-        <w:guid w:val="{8871AE90-FC03-4BD4-AFCD-5490144B9F40}"/>
-      </w:docPartPr>
-      <w:docPartBody>
-        <w:p>
-          <w:pPr>
-            <w:pStyle w:val="AF5D730D0D1E4F0C8942D1318D658701"/>
-          </w:pPr>
-          <w:r>
-            <w:rPr>
-              <w:rStyle w:val="Textodelmarcadordeposicin"/>
-            </w:rPr>
-            <w:t>Elija un elemento.</w:t>
-          </w:r>
-        </w:p>
-      </w:docPartBody>
-    </w:docPart>
   </w:docParts>
 </w:glossaryDocument>
 </file>
@@ -15344,13 +14532,17 @@
   </w:compat>
   <w:rsids>
     <w:rsidRoot w:val="00F54295"/>
+    <w:rsid w:val="000E49EB"/>
     <w:rsid w:val="001D1136"/>
     <w:rsid w:val="003215D1"/>
     <w:rsid w:val="00361E8C"/>
+    <w:rsid w:val="003F7A6D"/>
     <w:rsid w:val="0053054E"/>
     <w:rsid w:val="006C5D9E"/>
+    <w:rsid w:val="00856CD1"/>
     <w:rsid w:val="00AA41E4"/>
     <w:rsid w:val="00BB66AA"/>
+    <w:rsid w:val="00DF3FF7"/>
     <w:rsid w:val="00F54295"/>
   </w:rsids>
   <m:mathPr>
@@ -15369,7 +14561,7 @@
   <w:themeFontLang w:val="es-ES"/>
   <w:clrSchemeMapping w:bg1="light1" w:t1="dark1" w:bg2="light2" w:t2="dark2" w:accent1="accent1" w:accent2="accent2" w:accent3="accent3" w:accent4="accent4" w:accent5="accent5" w:accent6="accent6" w:hyperlink="hyperlink" w:followedHyperlink="followedHyperlink"/>
   <w:decimalSymbol w:val=","/>
-  <w:listSeparator w:val=","/>
+  <w:listSeparator w:val=";"/>
 </w:settings>
 </file>
 

</xml_diff>

<commit_message>
Cambios en comas de palabras clave
Además, correcciones menores en la numeración
</commit_message>
<xml_diff>
--- a/fuentes/contenidos/grado08/guion04/CN_08_04_CO_REC10.docx
+++ b/fuentes/contenidos/grado08/guion04/CN_08_04_CO_REC10.docx
@@ -308,17 +308,40 @@
           <w:rFonts w:ascii="Arial" w:hAnsi="Arial" w:cs="Arial"/>
           <w:lang w:val="es-ES_tradnl"/>
         </w:rPr>
-        <w:t xml:space="preserve"> Reproducción, seres vivos</w:t>
-      </w:r>
-      <w:r>
-        <w:rPr>
-          <w:rFonts w:ascii="Arial" w:hAnsi="Arial" w:cs="Arial"/>
-          <w:lang w:val="es-ES_tradnl"/>
-        </w:rPr>
-        <w:t>,</w:t>
+        <w:t xml:space="preserve"> </w:t>
+      </w:r>
+      <w:proofErr w:type="spellStart"/>
+      <w:r>
+        <w:rPr>
+          <w:rFonts w:ascii="Arial" w:hAnsi="Arial" w:cs="Arial"/>
+          <w:lang w:val="es-ES_tradnl"/>
+        </w:rPr>
+        <w:t>r</w:t>
       </w:r>
       <w:bookmarkStart w:id="0" w:name="_GoBack"/>
       <w:bookmarkEnd w:id="0"/>
+      <w:r>
+        <w:rPr>
+          <w:rFonts w:ascii="Arial" w:hAnsi="Arial" w:cs="Arial"/>
+          <w:lang w:val="es-ES_tradnl"/>
+        </w:rPr>
+        <w:t>eproducción,</w:t>
+      </w:r>
+      <w:r>
+        <w:rPr>
+          <w:rFonts w:ascii="Arial" w:hAnsi="Arial" w:cs="Arial"/>
+          <w:lang w:val="es-ES_tradnl"/>
+        </w:rPr>
+        <w:t>seres</w:t>
+      </w:r>
+      <w:proofErr w:type="spellEnd"/>
+      <w:r>
+        <w:rPr>
+          <w:rFonts w:ascii="Arial" w:hAnsi="Arial" w:cs="Arial"/>
+          <w:lang w:val="es-ES_tradnl"/>
+        </w:rPr>
+        <w:t xml:space="preserve"> vivos</w:t>
+      </w:r>
     </w:p>
     <w:p>
       <w:pPr>

</xml_diff>